<commit_message>
Various bug fixes + tweaks
- Creature pathfinding
- All AI paths are now updated whenever the pathfinding node grids are set up
- Fixed inspector overriding from unselected buildings
- Workers now return to collecting resource if directed to collect with a full inventory
</commit_message>
<xml_diff>
--- a/Shadowvale GDD.docx
+++ b/Shadowvale GDD.docx
@@ -467,7 +467,7 @@
         </w:numPr>
       </w:pPr>
       <w:r>
-        <w:t>Creature pathfinding</w:t>
+        <w:t>Creature fleeing</w:t>
       </w:r>
     </w:p>
     <w:p>
@@ -479,31 +479,7 @@
         </w:numPr>
       </w:pPr>
       <w:r>
-        <w:t>Creature fleeing</w:t>
-      </w:r>
-    </w:p>
-    <w:p>
-      <w:pPr>
-        <w:pStyle w:val="ListParagraph"/>
-        <w:numPr>
-          <w:ilvl w:val="0"/>
-          <w:numId w:val="28"/>
-        </w:numPr>
-      </w:pPr>
-      <w:r>
         <w:t>Creature bleeding when hit</w:t>
-      </w:r>
-    </w:p>
-    <w:p>
-      <w:pPr>
-        <w:pStyle w:val="ListParagraph"/>
-        <w:numPr>
-          <w:ilvl w:val="0"/>
-          <w:numId w:val="28"/>
-        </w:numPr>
-      </w:pPr>
-      <w:r>
-        <w:t>Sometimes doesn’t hit bunnies (not sure why)</w:t>
       </w:r>
     </w:p>
     <w:p>
@@ -852,19 +828,19 @@
     </w:p>
     <w:p>
       <w:r>
+        <w:t>Priest</w:t>
+      </w:r>
+    </w:p>
+    <w:p>
+      <w:pPr>
+        <w:pStyle w:val="ListParagraph"/>
+        <w:numPr>
+          <w:ilvl w:val="0"/>
+          <w:numId w:val="17"/>
+        </w:numPr>
+      </w:pPr>
+      <w:r>
         <w:lastRenderedPageBreak/>
-        <w:t>Priest</w:t>
-      </w:r>
-    </w:p>
-    <w:p>
-      <w:pPr>
-        <w:pStyle w:val="ListParagraph"/>
-        <w:numPr>
-          <w:ilvl w:val="0"/>
-          <w:numId w:val="17"/>
-        </w:numPr>
-      </w:pPr>
-      <w:r>
         <w:t>Command to heal followers when not in a squad by right clicking</w:t>
       </w:r>
     </w:p>
@@ -1235,7 +1211,6 @@
         </w:numPr>
       </w:pPr>
       <w:r>
-        <w:lastRenderedPageBreak/>
         <w:t>Meteor – Select a location for a meteor to land, then after a couple of seconds the meteor will hit the ground damaging everything nearby</w:t>
       </w:r>
     </w:p>
@@ -1253,6 +1228,7 @@
           <w:bCs/>
           <w:u w:val="single"/>
         </w:rPr>
+        <w:lastRenderedPageBreak/>
         <w:t>Possible roguelike elements</w:t>
       </w:r>
     </w:p>
@@ -1760,19 +1736,19 @@
     </w:p>
     <w:p>
       <w:r>
+        <w:t>Save/load</w:t>
+      </w:r>
+    </w:p>
+    <w:p>
+      <w:pPr>
+        <w:pStyle w:val="ListParagraph"/>
+        <w:numPr>
+          <w:ilvl w:val="0"/>
+          <w:numId w:val="20"/>
+        </w:numPr>
+      </w:pPr>
+      <w:r>
         <w:lastRenderedPageBreak/>
-        <w:t>Save/load</w:t>
-      </w:r>
-    </w:p>
-    <w:p>
-      <w:pPr>
-        <w:pStyle w:val="ListParagraph"/>
-        <w:numPr>
-          <w:ilvl w:val="0"/>
-          <w:numId w:val="20"/>
-        </w:numPr>
-      </w:pPr>
-      <w:r>
         <w:t>Save cooldown positions (maybe serialize the whole cooldown class object)</w:t>
       </w:r>
     </w:p>
@@ -2232,6 +2208,110 @@
       </w:r>
     </w:p>
     <w:p>
+      <w:pPr>
+        <w:pStyle w:val="ListParagraph"/>
+        <w:numPr>
+          <w:ilvl w:val="0"/>
+          <w:numId w:val="20"/>
+        </w:numPr>
+      </w:pPr>
+      <w:r>
+        <w:t>Maybe give workers a role and a state.</w:t>
+      </w:r>
+    </w:p>
+    <w:p>
+      <w:pPr>
+        <w:pStyle w:val="ListParagraph"/>
+        <w:numPr>
+          <w:ilvl w:val="1"/>
+          <w:numId w:val="20"/>
+        </w:numPr>
+      </w:pPr>
+      <w:r>
+        <w:t>Would allow them to more easily switch between storing and going back to their desired resource</w:t>
+      </w:r>
+    </w:p>
+    <w:p>
+      <w:pPr>
+        <w:pStyle w:val="ListParagraph"/>
+        <w:numPr>
+          <w:ilvl w:val="0"/>
+          <w:numId w:val="20"/>
+        </w:numPr>
+      </w:pPr>
+      <w:r>
+        <w:t>Make it easier to select rabbits</w:t>
+      </w:r>
+    </w:p>
+    <w:p>
+      <w:pPr>
+        <w:pStyle w:val="ListParagraph"/>
+        <w:numPr>
+          <w:ilvl w:val="0"/>
+          <w:numId w:val="20"/>
+        </w:numPr>
+      </w:pPr>
+      <w:r>
+        <w:t xml:space="preserve">Prevent followers piling up when spawning (some </w:t>
+      </w:r>
+      <w:proofErr w:type="spellStart"/>
+      <w:r>
+        <w:t>kinda</w:t>
+      </w:r>
+      <w:proofErr w:type="spellEnd"/>
+      <w:r>
+        <w:t xml:space="preserve"> swarm functionality)</w:t>
+      </w:r>
+    </w:p>
+    <w:p>
+      <w:pPr>
+        <w:pStyle w:val="ListParagraph"/>
+        <w:numPr>
+          <w:ilvl w:val="0"/>
+          <w:numId w:val="20"/>
+        </w:numPr>
+      </w:pPr>
+      <w:r>
+        <w:t xml:space="preserve">Allow worker to be next to closest tile of large buildings when constructing, rather than trying to path to the centre of the building (results in followers getting stuck) </w:t>
+      </w:r>
+    </w:p>
+    <w:p>
+      <w:pPr>
+        <w:pStyle w:val="ListParagraph"/>
+        <w:numPr>
+          <w:ilvl w:val="0"/>
+          <w:numId w:val="20"/>
+        </w:numPr>
+      </w:pPr>
+      <w:r>
+        <w:t xml:space="preserve">Add icons to demonstrate what is wrong with </w:t>
+      </w:r>
+      <w:r>
+        <w:t>follower (</w:t>
+      </w:r>
+      <w:proofErr w:type="gramStart"/>
+      <w:r>
+        <w:t>I.e.</w:t>
+      </w:r>
+      <w:proofErr w:type="gramEnd"/>
+      <w:r>
+        <w:t xml:space="preserve"> no path) </w:t>
+      </w:r>
+    </w:p>
+    <w:p>
+      <w:pPr>
+        <w:pStyle w:val="ListParagraph"/>
+        <w:numPr>
+          <w:ilvl w:val="0"/>
+          <w:numId w:val="20"/>
+        </w:numPr>
+      </w:pPr>
+      <w:r>
+        <w:lastRenderedPageBreak/>
+        <w:t>Corruptible resources</w:t>
+      </w:r>
+    </w:p>
+    <w:p>
       <w:r>
         <w:t>Sprites to add</w:t>
       </w:r>
@@ -2261,6 +2341,18 @@
       </w:r>
     </w:p>
     <w:p>
+      <w:pPr>
+        <w:pStyle w:val="ListParagraph"/>
+        <w:numPr>
+          <w:ilvl w:val="0"/>
+          <w:numId w:val="33"/>
+        </w:numPr>
+      </w:pPr>
+      <w:r>
+        <w:t>HUD and Building menu windows</w:t>
+      </w:r>
+    </w:p>
+    <w:p>
       <w:r>
         <w:t>Bugs</w:t>
       </w:r>
@@ -2274,7 +2366,6 @@
         </w:numPr>
       </w:pPr>
       <w:r>
-        <w:lastRenderedPageBreak/>
         <w:t xml:space="preserve">Corruption doesn’t continue spreading after load if the first one hasn’t reached 100 </w:t>
       </w:r>
       <w:proofErr w:type="spellStart"/>
@@ -2295,7 +2386,7 @@
         </w:numPr>
       </w:pPr>
       <w:r>
-        <w:t>Worker sometimes doesn’t continue hunting after storing</w:t>
+        <w:t>Worker sometimes doesn’t store after gathering/hunting (think they can’t find a path)</w:t>
       </w:r>
     </w:p>
     <w:p>
@@ -2307,7 +2398,7 @@
         </w:numPr>
       </w:pPr>
       <w:r>
-        <w:t>Worker sometimes doesn’t store after gathering/hunting (think they can’t find a path)</w:t>
+        <w:t>Followers with torch on in the day</w:t>
       </w:r>
     </w:p>
     <w:p>
@@ -2319,8 +2410,218 @@
         </w:numPr>
       </w:pPr>
       <w:r>
-        <w:t xml:space="preserve">Directing follower with full inventory to gather resource sends them to the storage, then sets to idle (FIX LAST TARGET THING) </w:t>
-      </w:r>
+        <w:t>Home base spawning sometimes doesn’t work in build</w:t>
+      </w:r>
+      <w:r>
+        <w:t>??</w:t>
+      </w:r>
+    </w:p>
+    <w:p>
+      <w:pPr>
+        <w:pStyle w:val="ListParagraph"/>
+        <w:numPr>
+          <w:ilvl w:val="0"/>
+          <w:numId w:val="30"/>
+        </w:numPr>
+      </w:pPr>
+      <w:r>
+        <w:t>Destroy building functionality doesn’t work</w:t>
+      </w:r>
+    </w:p>
+    <w:p>
+      <w:pPr>
+        <w:pStyle w:val="ListParagraph"/>
+        <w:numPr>
+          <w:ilvl w:val="1"/>
+          <w:numId w:val="30"/>
+        </w:numPr>
+      </w:pPr>
+      <w:r>
+        <w:t>Think it causes save to not work</w:t>
+      </w:r>
+    </w:p>
+    <w:p>
+      <w:pPr>
+        <w:pStyle w:val="ListParagraph"/>
+        <w:numPr>
+          <w:ilvl w:val="1"/>
+          <w:numId w:val="30"/>
+        </w:numPr>
+      </w:pPr>
+      <w:r>
+        <w:t>Causes crash when attempting on larger buildings (specifically trainers)</w:t>
+      </w:r>
+    </w:p>
+    <w:p>
+      <w:pPr>
+        <w:pStyle w:val="ListParagraph"/>
+        <w:numPr>
+          <w:ilvl w:val="0"/>
+          <w:numId w:val="30"/>
+        </w:numPr>
+      </w:pPr>
+      <w:r>
+        <w:t>Follower can’t store in high filled resource storage, even if it isn’t full</w:t>
+      </w:r>
+    </w:p>
+    <w:p>
+      <w:pPr>
+        <w:pStyle w:val="ListParagraph"/>
+        <w:numPr>
+          <w:ilvl w:val="0"/>
+          <w:numId w:val="30"/>
+        </w:numPr>
+      </w:pPr>
+      <w:r>
+        <w:t>Followers lose track of what they’re doing all the effing time</w:t>
+      </w:r>
+    </w:p>
+    <w:p>
+      <w:pPr>
+        <w:pStyle w:val="ListParagraph"/>
+        <w:numPr>
+          <w:ilvl w:val="0"/>
+          <w:numId w:val="30"/>
+        </w:numPr>
+      </w:pPr>
+      <w:r>
+        <w:t>Hitting bunnies from a distance</w:t>
+      </w:r>
+    </w:p>
+    <w:p>
+      <w:pPr>
+        <w:pStyle w:val="ListParagraph"/>
+        <w:numPr>
+          <w:ilvl w:val="0"/>
+          <w:numId w:val="30"/>
+        </w:numPr>
+      </w:pPr>
+      <w:r>
+        <w:t>Followers get stuck in large buildings</w:t>
+      </w:r>
+    </w:p>
+    <w:p>
+      <w:pPr>
+        <w:pStyle w:val="ListParagraph"/>
+        <w:numPr>
+          <w:ilvl w:val="1"/>
+          <w:numId w:val="30"/>
+        </w:numPr>
+      </w:pPr>
+      <w:r>
+        <w:t>They path to the centre instead of the edge tile</w:t>
+      </w:r>
+    </w:p>
+    <w:p>
+      <w:pPr>
+        <w:pStyle w:val="ListParagraph"/>
+        <w:numPr>
+          <w:ilvl w:val="0"/>
+          <w:numId w:val="30"/>
+        </w:numPr>
+      </w:pPr>
+      <w:r>
+        <w:t>Workers fail to path back to storage</w:t>
+      </w:r>
+    </w:p>
+    <w:p>
+      <w:pPr>
+        <w:pStyle w:val="ListParagraph"/>
+        <w:numPr>
+          <w:ilvl w:val="0"/>
+          <w:numId w:val="30"/>
+        </w:numPr>
+      </w:pPr>
+      <w:r>
+        <w:t>Only paths when selecting the free side of the building</w:t>
+      </w:r>
+    </w:p>
+    <w:p>
+      <w:pPr>
+        <w:pStyle w:val="ListParagraph"/>
+        <w:numPr>
+          <w:ilvl w:val="1"/>
+          <w:numId w:val="30"/>
+        </w:numPr>
+      </w:pPr>
+      <w:r>
+        <w:t xml:space="preserve">Clearly the direct </w:t>
+      </w:r>
+      <w:proofErr w:type="spellStart"/>
+      <w:r>
+        <w:t>pos</w:t>
+      </w:r>
+      <w:proofErr w:type="spellEnd"/>
+      <w:r>
+        <w:t xml:space="preserve"> is being rounded and resulting in the incorrect position being passed to pathfinding</w:t>
+      </w:r>
+    </w:p>
+    <w:p>
+      <w:pPr>
+        <w:pStyle w:val="ListParagraph"/>
+        <w:numPr>
+          <w:ilvl w:val="1"/>
+          <w:numId w:val="30"/>
+        </w:numPr>
+      </w:pPr>
+      <w:r>
+        <w:t>Should instead path to the tile’s centre</w:t>
+      </w:r>
+    </w:p>
+    <w:p>
+      <w:pPr>
+        <w:pStyle w:val="ListParagraph"/>
+        <w:numPr>
+          <w:ilvl w:val="0"/>
+          <w:numId w:val="30"/>
+        </w:numPr>
+      </w:pPr>
+      <w:r>
+        <w:t>Worker follows squads if assigned</w:t>
+      </w:r>
+    </w:p>
+    <w:p>
+      <w:r>
+        <w:t>Ideas</w:t>
+      </w:r>
+    </w:p>
+    <w:p>
+      <w:pPr>
+        <w:pStyle w:val="ListParagraph"/>
+        <w:numPr>
+          <w:ilvl w:val="0"/>
+          <w:numId w:val="35"/>
+        </w:numPr>
+      </w:pPr>
+      <w:r>
+        <w:t>Blood moon</w:t>
+      </w:r>
+    </w:p>
+    <w:p>
+      <w:pPr>
+        <w:pStyle w:val="ListParagraph"/>
+        <w:numPr>
+          <w:ilvl w:val="0"/>
+          <w:numId w:val="35"/>
+        </w:numPr>
+      </w:pPr>
+      <w:r>
+        <w:t>Graveyards</w:t>
+      </w:r>
+    </w:p>
+    <w:p>
+      <w:pPr>
+        <w:pStyle w:val="ListParagraph"/>
+        <w:numPr>
+          <w:ilvl w:val="0"/>
+          <w:numId w:val="35"/>
+        </w:numPr>
+      </w:pPr>
+      <w:proofErr w:type="spellStart"/>
+      <w:r>
+        <w:t>Cyclopse</w:t>
+      </w:r>
+      <w:proofErr w:type="spellEnd"/>
       <w:r>
         <w:t xml:space="preserve"> </w:t>
       </w:r>
@@ -2330,114 +2631,84 @@
         <w:pStyle w:val="ListParagraph"/>
         <w:numPr>
           <w:ilvl w:val="0"/>
-          <w:numId w:val="30"/>
-        </w:numPr>
-      </w:pPr>
-      <w:r>
-        <w:t>Worker sometimes doesn’t continue hunting after killing a rabbit</w:t>
-      </w:r>
-    </w:p>
-    <w:p>
-      <w:pPr>
-        <w:pStyle w:val="ListParagraph"/>
-        <w:numPr>
-          <w:ilvl w:val="0"/>
-          <w:numId w:val="30"/>
-        </w:numPr>
-      </w:pPr>
-      <w:r>
-        <w:t>Followers with torch on in the day</w:t>
-      </w:r>
-    </w:p>
-    <w:p>
-      <w:r>
-        <w:t>Ideas</w:t>
-      </w:r>
-    </w:p>
-    <w:p>
-      <w:pPr>
-        <w:pStyle w:val="ListParagraph"/>
-        <w:numPr>
-          <w:ilvl w:val="0"/>
           <w:numId w:val="35"/>
         </w:numPr>
       </w:pPr>
       <w:r>
-        <w:t>Blood moon</w:t>
-      </w:r>
-    </w:p>
-    <w:p>
-      <w:pPr>
-        <w:pStyle w:val="ListParagraph"/>
-        <w:numPr>
-          <w:ilvl w:val="0"/>
-          <w:numId w:val="35"/>
-        </w:numPr>
-      </w:pPr>
-      <w:r>
-        <w:t>Graveyards</w:t>
-      </w:r>
-    </w:p>
-    <w:p>
-      <w:pPr>
-        <w:pStyle w:val="ListParagraph"/>
-        <w:numPr>
-          <w:ilvl w:val="0"/>
-          <w:numId w:val="35"/>
-        </w:numPr>
-      </w:pPr>
-      <w:proofErr w:type="spellStart"/>
-      <w:r>
-        <w:t>Cyclopse</w:t>
-      </w:r>
-      <w:proofErr w:type="spellEnd"/>
-      <w:r>
-        <w:t xml:space="preserve"> </w:t>
-      </w:r>
-    </w:p>
-    <w:p>
-      <w:pPr>
-        <w:pStyle w:val="ListParagraph"/>
-        <w:numPr>
-          <w:ilvl w:val="0"/>
-          <w:numId w:val="35"/>
-        </w:numPr>
-      </w:pPr>
-      <w:r>
         <w:t>Flying creatures</w:t>
       </w:r>
     </w:p>
     <w:p>
-      <w:pPr>
-        <w:rPr>
-          <w:b/>
-          <w:bCs/>
-        </w:rPr>
-      </w:pPr>
-    </w:p>
-    <w:p>
-      <w:pPr>
-        <w:rPr>
-          <w:b/>
-          <w:bCs/>
-        </w:rPr>
-      </w:pPr>
-      <w:r>
-        <w:rPr>
-          <w:b/>
-          <w:bCs/>
-        </w:rPr>
-        <w:t>Core concept</w:t>
-      </w:r>
-    </w:p>
-    <w:p>
-      <w:pPr>
-        <w:rPr>
-          <w:b/>
-          <w:bCs/>
-        </w:rPr>
-      </w:pPr>
-    </w:p>
+      <w:r>
+        <w:t>Juice</w:t>
+      </w:r>
+    </w:p>
+    <w:p>
+      <w:pPr>
+        <w:pStyle w:val="ListParagraph"/>
+        <w:numPr>
+          <w:ilvl w:val="0"/>
+          <w:numId w:val="36"/>
+        </w:numPr>
+      </w:pPr>
+      <w:r>
+        <w:t>Follower death animation</w:t>
+      </w:r>
+    </w:p>
+    <w:p>
+      <w:pPr>
+        <w:pStyle w:val="ListParagraph"/>
+        <w:numPr>
+          <w:ilvl w:val="0"/>
+          <w:numId w:val="36"/>
+        </w:numPr>
+      </w:pPr>
+      <w:r>
+        <w:t>Building construction animation</w:t>
+      </w:r>
+    </w:p>
+    <w:p>
+      <w:pPr>
+        <w:pStyle w:val="ListParagraph"/>
+        <w:numPr>
+          <w:ilvl w:val="0"/>
+          <w:numId w:val="36"/>
+        </w:numPr>
+      </w:pPr>
+      <w:r>
+        <w:t>Blood explosion</w:t>
+      </w:r>
+    </w:p>
+    <w:p>
+      <w:r>
+        <w:t>Audio</w:t>
+      </w:r>
+    </w:p>
+    <w:p>
+      <w:pPr>
+        <w:pStyle w:val="ListParagraph"/>
+        <w:numPr>
+          <w:ilvl w:val="0"/>
+          <w:numId w:val="37"/>
+        </w:numPr>
+      </w:pPr>
+      <w:r>
+        <w:t>Follower hit</w:t>
+      </w:r>
+    </w:p>
+    <w:p>
+      <w:pPr>
+        <w:pStyle w:val="ListParagraph"/>
+        <w:numPr>
+          <w:ilvl w:val="0"/>
+          <w:numId w:val="37"/>
+        </w:numPr>
+      </w:pPr>
+      <w:r>
+        <w:t>Sword swing</w:t>
+      </w:r>
+    </w:p>
+    <w:p/>
     <w:sectPr>
       <w:pgSz w:w="11906" w:h="16838"/>
       <w:pgMar w:top="1440" w:right="1440" w:bottom="1440" w:left="1440" w:header="708" w:footer="708" w:gutter="0"/>
@@ -4684,6 +4955,119 @@
     </w:lvl>
   </w:abstractNum>
   <w:abstractNum w:abstractNumId="20" w15:restartNumberingAfterBreak="0">
+    <w:nsid w:val="4D1855D8"/>
+    <w:multiLevelType w:val="hybridMultilevel"/>
+    <w:tmpl w:val="32A8D5B8"/>
+    <w:lvl w:ilvl="0" w:tplc="08090001">
+      <w:start w:val="1"/>
+      <w:numFmt w:val="bullet"/>
+      <w:lvlText w:val=""/>
+      <w:lvlJc w:val="left"/>
+      <w:pPr>
+        <w:ind w:left="720" w:hanging="360"/>
+      </w:pPr>
+      <w:rPr>
+        <w:rFonts w:ascii="Symbol" w:hAnsi="Symbol" w:hint="default"/>
+      </w:rPr>
+    </w:lvl>
+    <w:lvl w:ilvl="1" w:tplc="08090003" w:tentative="1">
+      <w:start w:val="1"/>
+      <w:numFmt w:val="bullet"/>
+      <w:lvlText w:val="o"/>
+      <w:lvlJc w:val="left"/>
+      <w:pPr>
+        <w:ind w:left="1440" w:hanging="360"/>
+      </w:pPr>
+      <w:rPr>
+        <w:rFonts w:ascii="Courier New" w:hAnsi="Courier New" w:cs="Courier New" w:hint="default"/>
+      </w:rPr>
+    </w:lvl>
+    <w:lvl w:ilvl="2" w:tplc="08090005" w:tentative="1">
+      <w:start w:val="1"/>
+      <w:numFmt w:val="bullet"/>
+      <w:lvlText w:val=""/>
+      <w:lvlJc w:val="left"/>
+      <w:pPr>
+        <w:ind w:left="2160" w:hanging="360"/>
+      </w:pPr>
+      <w:rPr>
+        <w:rFonts w:ascii="Wingdings" w:hAnsi="Wingdings" w:hint="default"/>
+      </w:rPr>
+    </w:lvl>
+    <w:lvl w:ilvl="3" w:tplc="08090001" w:tentative="1">
+      <w:start w:val="1"/>
+      <w:numFmt w:val="bullet"/>
+      <w:lvlText w:val=""/>
+      <w:lvlJc w:val="left"/>
+      <w:pPr>
+        <w:ind w:left="2880" w:hanging="360"/>
+      </w:pPr>
+      <w:rPr>
+        <w:rFonts w:ascii="Symbol" w:hAnsi="Symbol" w:hint="default"/>
+      </w:rPr>
+    </w:lvl>
+    <w:lvl w:ilvl="4" w:tplc="08090003" w:tentative="1">
+      <w:start w:val="1"/>
+      <w:numFmt w:val="bullet"/>
+      <w:lvlText w:val="o"/>
+      <w:lvlJc w:val="left"/>
+      <w:pPr>
+        <w:ind w:left="3600" w:hanging="360"/>
+      </w:pPr>
+      <w:rPr>
+        <w:rFonts w:ascii="Courier New" w:hAnsi="Courier New" w:cs="Courier New" w:hint="default"/>
+      </w:rPr>
+    </w:lvl>
+    <w:lvl w:ilvl="5" w:tplc="08090005" w:tentative="1">
+      <w:start w:val="1"/>
+      <w:numFmt w:val="bullet"/>
+      <w:lvlText w:val=""/>
+      <w:lvlJc w:val="left"/>
+      <w:pPr>
+        <w:ind w:left="4320" w:hanging="360"/>
+      </w:pPr>
+      <w:rPr>
+        <w:rFonts w:ascii="Wingdings" w:hAnsi="Wingdings" w:hint="default"/>
+      </w:rPr>
+    </w:lvl>
+    <w:lvl w:ilvl="6" w:tplc="08090001" w:tentative="1">
+      <w:start w:val="1"/>
+      <w:numFmt w:val="bullet"/>
+      <w:lvlText w:val=""/>
+      <w:lvlJc w:val="left"/>
+      <w:pPr>
+        <w:ind w:left="5040" w:hanging="360"/>
+      </w:pPr>
+      <w:rPr>
+        <w:rFonts w:ascii="Symbol" w:hAnsi="Symbol" w:hint="default"/>
+      </w:rPr>
+    </w:lvl>
+    <w:lvl w:ilvl="7" w:tplc="08090003" w:tentative="1">
+      <w:start w:val="1"/>
+      <w:numFmt w:val="bullet"/>
+      <w:lvlText w:val="o"/>
+      <w:lvlJc w:val="left"/>
+      <w:pPr>
+        <w:ind w:left="5760" w:hanging="360"/>
+      </w:pPr>
+      <w:rPr>
+        <w:rFonts w:ascii="Courier New" w:hAnsi="Courier New" w:cs="Courier New" w:hint="default"/>
+      </w:rPr>
+    </w:lvl>
+    <w:lvl w:ilvl="8" w:tplc="08090005" w:tentative="1">
+      <w:start w:val="1"/>
+      <w:numFmt w:val="bullet"/>
+      <w:lvlText w:val=""/>
+      <w:lvlJc w:val="left"/>
+      <w:pPr>
+        <w:ind w:left="6480" w:hanging="360"/>
+      </w:pPr>
+      <w:rPr>
+        <w:rFonts w:ascii="Wingdings" w:hAnsi="Wingdings" w:hint="default"/>
+      </w:rPr>
+    </w:lvl>
+  </w:abstractNum>
+  <w:abstractNum w:abstractNumId="21" w15:restartNumberingAfterBreak="0">
     <w:nsid w:val="4E6E2327"/>
     <w:multiLevelType w:val="hybridMultilevel"/>
     <w:tmpl w:val="A734F550"/>
@@ -4796,7 +5180,7 @@
       </w:rPr>
     </w:lvl>
   </w:abstractNum>
-  <w:abstractNum w:abstractNumId="21" w15:restartNumberingAfterBreak="0">
+  <w:abstractNum w:abstractNumId="22" w15:restartNumberingAfterBreak="0">
     <w:nsid w:val="4F6E667A"/>
     <w:multiLevelType w:val="hybridMultilevel"/>
     <w:tmpl w:val="47120966"/>
@@ -4909,7 +5293,7 @@
       </w:rPr>
     </w:lvl>
   </w:abstractNum>
-  <w:abstractNum w:abstractNumId="22" w15:restartNumberingAfterBreak="0">
+  <w:abstractNum w:abstractNumId="23" w15:restartNumberingAfterBreak="0">
     <w:nsid w:val="52D90BC1"/>
     <w:multiLevelType w:val="hybridMultilevel"/>
     <w:tmpl w:val="52EED44E"/>
@@ -5022,7 +5406,7 @@
       </w:rPr>
     </w:lvl>
   </w:abstractNum>
-  <w:abstractNum w:abstractNumId="23" w15:restartNumberingAfterBreak="0">
+  <w:abstractNum w:abstractNumId="24" w15:restartNumberingAfterBreak="0">
     <w:nsid w:val="54DC3BE6"/>
     <w:multiLevelType w:val="hybridMultilevel"/>
     <w:tmpl w:val="4F6A0A20"/>
@@ -5135,7 +5519,120 @@
       </w:rPr>
     </w:lvl>
   </w:abstractNum>
-  <w:abstractNum w:abstractNumId="24" w15:restartNumberingAfterBreak="0">
+  <w:abstractNum w:abstractNumId="25" w15:restartNumberingAfterBreak="0">
+    <w:nsid w:val="56165152"/>
+    <w:multiLevelType w:val="hybridMultilevel"/>
+    <w:tmpl w:val="027C9DF2"/>
+    <w:lvl w:ilvl="0" w:tplc="08090001">
+      <w:start w:val="1"/>
+      <w:numFmt w:val="bullet"/>
+      <w:lvlText w:val=""/>
+      <w:lvlJc w:val="left"/>
+      <w:pPr>
+        <w:ind w:left="720" w:hanging="360"/>
+      </w:pPr>
+      <w:rPr>
+        <w:rFonts w:ascii="Symbol" w:hAnsi="Symbol" w:hint="default"/>
+      </w:rPr>
+    </w:lvl>
+    <w:lvl w:ilvl="1" w:tplc="08090003" w:tentative="1">
+      <w:start w:val="1"/>
+      <w:numFmt w:val="bullet"/>
+      <w:lvlText w:val="o"/>
+      <w:lvlJc w:val="left"/>
+      <w:pPr>
+        <w:ind w:left="1440" w:hanging="360"/>
+      </w:pPr>
+      <w:rPr>
+        <w:rFonts w:ascii="Courier New" w:hAnsi="Courier New" w:cs="Courier New" w:hint="default"/>
+      </w:rPr>
+    </w:lvl>
+    <w:lvl w:ilvl="2" w:tplc="08090005" w:tentative="1">
+      <w:start w:val="1"/>
+      <w:numFmt w:val="bullet"/>
+      <w:lvlText w:val=""/>
+      <w:lvlJc w:val="left"/>
+      <w:pPr>
+        <w:ind w:left="2160" w:hanging="360"/>
+      </w:pPr>
+      <w:rPr>
+        <w:rFonts w:ascii="Wingdings" w:hAnsi="Wingdings" w:hint="default"/>
+      </w:rPr>
+    </w:lvl>
+    <w:lvl w:ilvl="3" w:tplc="08090001" w:tentative="1">
+      <w:start w:val="1"/>
+      <w:numFmt w:val="bullet"/>
+      <w:lvlText w:val=""/>
+      <w:lvlJc w:val="left"/>
+      <w:pPr>
+        <w:ind w:left="2880" w:hanging="360"/>
+      </w:pPr>
+      <w:rPr>
+        <w:rFonts w:ascii="Symbol" w:hAnsi="Symbol" w:hint="default"/>
+      </w:rPr>
+    </w:lvl>
+    <w:lvl w:ilvl="4" w:tplc="08090003" w:tentative="1">
+      <w:start w:val="1"/>
+      <w:numFmt w:val="bullet"/>
+      <w:lvlText w:val="o"/>
+      <w:lvlJc w:val="left"/>
+      <w:pPr>
+        <w:ind w:left="3600" w:hanging="360"/>
+      </w:pPr>
+      <w:rPr>
+        <w:rFonts w:ascii="Courier New" w:hAnsi="Courier New" w:cs="Courier New" w:hint="default"/>
+      </w:rPr>
+    </w:lvl>
+    <w:lvl w:ilvl="5" w:tplc="08090005" w:tentative="1">
+      <w:start w:val="1"/>
+      <w:numFmt w:val="bullet"/>
+      <w:lvlText w:val=""/>
+      <w:lvlJc w:val="left"/>
+      <w:pPr>
+        <w:ind w:left="4320" w:hanging="360"/>
+      </w:pPr>
+      <w:rPr>
+        <w:rFonts w:ascii="Wingdings" w:hAnsi="Wingdings" w:hint="default"/>
+      </w:rPr>
+    </w:lvl>
+    <w:lvl w:ilvl="6" w:tplc="08090001" w:tentative="1">
+      <w:start w:val="1"/>
+      <w:numFmt w:val="bullet"/>
+      <w:lvlText w:val=""/>
+      <w:lvlJc w:val="left"/>
+      <w:pPr>
+        <w:ind w:left="5040" w:hanging="360"/>
+      </w:pPr>
+      <w:rPr>
+        <w:rFonts w:ascii="Symbol" w:hAnsi="Symbol" w:hint="default"/>
+      </w:rPr>
+    </w:lvl>
+    <w:lvl w:ilvl="7" w:tplc="08090003" w:tentative="1">
+      <w:start w:val="1"/>
+      <w:numFmt w:val="bullet"/>
+      <w:lvlText w:val="o"/>
+      <w:lvlJc w:val="left"/>
+      <w:pPr>
+        <w:ind w:left="5760" w:hanging="360"/>
+      </w:pPr>
+      <w:rPr>
+        <w:rFonts w:ascii="Courier New" w:hAnsi="Courier New" w:cs="Courier New" w:hint="default"/>
+      </w:rPr>
+    </w:lvl>
+    <w:lvl w:ilvl="8" w:tplc="08090005" w:tentative="1">
+      <w:start w:val="1"/>
+      <w:numFmt w:val="bullet"/>
+      <w:lvlText w:val=""/>
+      <w:lvlJc w:val="left"/>
+      <w:pPr>
+        <w:ind w:left="6480" w:hanging="360"/>
+      </w:pPr>
+      <w:rPr>
+        <w:rFonts w:ascii="Wingdings" w:hAnsi="Wingdings" w:hint="default"/>
+      </w:rPr>
+    </w:lvl>
+  </w:abstractNum>
+  <w:abstractNum w:abstractNumId="26" w15:restartNumberingAfterBreak="0">
     <w:nsid w:val="563733BB"/>
     <w:multiLevelType w:val="hybridMultilevel"/>
     <w:tmpl w:val="9650259A"/>
@@ -5248,7 +5745,7 @@
       </w:rPr>
     </w:lvl>
   </w:abstractNum>
-  <w:abstractNum w:abstractNumId="25" w15:restartNumberingAfterBreak="0">
+  <w:abstractNum w:abstractNumId="27" w15:restartNumberingAfterBreak="0">
     <w:nsid w:val="5C463548"/>
     <w:multiLevelType w:val="hybridMultilevel"/>
     <w:tmpl w:val="7864050C"/>
@@ -5361,7 +5858,7 @@
       </w:rPr>
     </w:lvl>
   </w:abstractNum>
-  <w:abstractNum w:abstractNumId="26" w15:restartNumberingAfterBreak="0">
+  <w:abstractNum w:abstractNumId="28" w15:restartNumberingAfterBreak="0">
     <w:nsid w:val="64071F93"/>
     <w:multiLevelType w:val="hybridMultilevel"/>
     <w:tmpl w:val="E6168B7C"/>
@@ -5447,7 +5944,7 @@
       </w:pPr>
     </w:lvl>
   </w:abstractNum>
-  <w:abstractNum w:abstractNumId="27" w15:restartNumberingAfterBreak="0">
+  <w:abstractNum w:abstractNumId="29" w15:restartNumberingAfterBreak="0">
     <w:nsid w:val="64893284"/>
     <w:multiLevelType w:val="hybridMultilevel"/>
     <w:tmpl w:val="4F8AF6FC"/>
@@ -5560,7 +6057,7 @@
       </w:rPr>
     </w:lvl>
   </w:abstractNum>
-  <w:abstractNum w:abstractNumId="28" w15:restartNumberingAfterBreak="0">
+  <w:abstractNum w:abstractNumId="30" w15:restartNumberingAfterBreak="0">
     <w:nsid w:val="656E7336"/>
     <w:multiLevelType w:val="hybridMultilevel"/>
     <w:tmpl w:val="50E0FC04"/>
@@ -5673,7 +6170,7 @@
       </w:rPr>
     </w:lvl>
   </w:abstractNum>
-  <w:abstractNum w:abstractNumId="29" w15:restartNumberingAfterBreak="0">
+  <w:abstractNum w:abstractNumId="31" w15:restartNumberingAfterBreak="0">
     <w:nsid w:val="69594569"/>
     <w:multiLevelType w:val="hybridMultilevel"/>
     <w:tmpl w:val="38DCA32E"/>
@@ -5786,7 +6283,7 @@
       </w:rPr>
     </w:lvl>
   </w:abstractNum>
-  <w:abstractNum w:abstractNumId="30" w15:restartNumberingAfterBreak="0">
+  <w:abstractNum w:abstractNumId="32" w15:restartNumberingAfterBreak="0">
     <w:nsid w:val="6F205DF3"/>
     <w:multiLevelType w:val="hybridMultilevel"/>
     <w:tmpl w:val="D64495EE"/>
@@ -5899,7 +6396,7 @@
       </w:rPr>
     </w:lvl>
   </w:abstractNum>
-  <w:abstractNum w:abstractNumId="31" w15:restartNumberingAfterBreak="0">
+  <w:abstractNum w:abstractNumId="33" w15:restartNumberingAfterBreak="0">
     <w:nsid w:val="718144EC"/>
     <w:multiLevelType w:val="hybridMultilevel"/>
     <w:tmpl w:val="BD224DD0"/>
@@ -6012,7 +6509,7 @@
       </w:rPr>
     </w:lvl>
   </w:abstractNum>
-  <w:abstractNum w:abstractNumId="32" w15:restartNumberingAfterBreak="0">
+  <w:abstractNum w:abstractNumId="34" w15:restartNumberingAfterBreak="0">
     <w:nsid w:val="77636DAA"/>
     <w:multiLevelType w:val="hybridMultilevel"/>
     <w:tmpl w:val="D954F4AA"/>
@@ -6125,7 +6622,7 @@
       </w:rPr>
     </w:lvl>
   </w:abstractNum>
-  <w:abstractNum w:abstractNumId="33" w15:restartNumberingAfterBreak="0">
+  <w:abstractNum w:abstractNumId="35" w15:restartNumberingAfterBreak="0">
     <w:nsid w:val="783B4B1A"/>
     <w:multiLevelType w:val="hybridMultilevel"/>
     <w:tmpl w:val="F450452E"/>
@@ -6238,7 +6735,7 @@
       </w:rPr>
     </w:lvl>
   </w:abstractNum>
-  <w:abstractNum w:abstractNumId="34" w15:restartNumberingAfterBreak="0">
+  <w:abstractNum w:abstractNumId="36" w15:restartNumberingAfterBreak="0">
     <w:nsid w:val="7D712E4C"/>
     <w:multiLevelType w:val="hybridMultilevel"/>
     <w:tmpl w:val="A7EC9300"/>
@@ -6361,19 +6858,19 @@
     <w:abstractNumId w:val="11"/>
   </w:num>
   <w:num w:numId="4">
-    <w:abstractNumId w:val="32"/>
+    <w:abstractNumId w:val="34"/>
   </w:num>
   <w:num w:numId="5">
-    <w:abstractNumId w:val="34"/>
+    <w:abstractNumId w:val="36"/>
   </w:num>
   <w:num w:numId="6">
     <w:abstractNumId w:val="4"/>
   </w:num>
   <w:num w:numId="7">
-    <w:abstractNumId w:val="26"/>
+    <w:abstractNumId w:val="28"/>
   </w:num>
   <w:num w:numId="8">
-    <w:abstractNumId w:val="30"/>
+    <w:abstractNumId w:val="32"/>
   </w:num>
   <w:num w:numId="9">
     <w:abstractNumId w:val="14"/>
@@ -6391,13 +6888,13 @@
     <w:abstractNumId w:val="19"/>
   </w:num>
   <w:num w:numId="14">
-    <w:abstractNumId w:val="27"/>
+    <w:abstractNumId w:val="29"/>
   </w:num>
   <w:num w:numId="15">
-    <w:abstractNumId w:val="28"/>
+    <w:abstractNumId w:val="30"/>
   </w:num>
   <w:num w:numId="16">
-    <w:abstractNumId w:val="22"/>
+    <w:abstractNumId w:val="23"/>
   </w:num>
   <w:num w:numId="17">
     <w:abstractNumId w:val="0"/>
@@ -6418,10 +6915,10 @@
     <w:abstractNumId w:val="10"/>
   </w:num>
   <w:num w:numId="23">
-    <w:abstractNumId w:val="24"/>
+    <w:abstractNumId w:val="26"/>
   </w:num>
   <w:num w:numId="24">
-    <w:abstractNumId w:val="21"/>
+    <w:abstractNumId w:val="22"/>
   </w:num>
   <w:num w:numId="25">
     <w:abstractNumId w:val="13"/>
@@ -6430,22 +6927,22 @@
     <w:abstractNumId w:val="8"/>
   </w:num>
   <w:num w:numId="27">
-    <w:abstractNumId w:val="25"/>
+    <w:abstractNumId w:val="27"/>
   </w:num>
   <w:num w:numId="28">
-    <w:abstractNumId w:val="29"/>
+    <w:abstractNumId w:val="31"/>
   </w:num>
   <w:num w:numId="29">
+    <w:abstractNumId w:val="35"/>
+  </w:num>
+  <w:num w:numId="30">
     <w:abstractNumId w:val="33"/>
   </w:num>
-  <w:num w:numId="30">
-    <w:abstractNumId w:val="31"/>
-  </w:num>
   <w:num w:numId="31">
-    <w:abstractNumId w:val="20"/>
+    <w:abstractNumId w:val="21"/>
   </w:num>
   <w:num w:numId="32">
-    <w:abstractNumId w:val="23"/>
+    <w:abstractNumId w:val="24"/>
   </w:num>
   <w:num w:numId="33">
     <w:abstractNumId w:val="1"/>
@@ -6455,6 +6952,12 @@
   </w:num>
   <w:num w:numId="35">
     <w:abstractNumId w:val="5"/>
+  </w:num>
+  <w:num w:numId="36">
+    <w:abstractNumId w:val="20"/>
+  </w:num>
+  <w:num w:numId="37">
+    <w:abstractNumId w:val="25"/>
   </w:num>
 </w:numbering>
 </file>

</xml_diff>

<commit_message>
Fixed large building loading positioning
#12 - Large buildings now centre themselves to the centre position of their parent tiles after being loaded.
</commit_message>
<xml_diff>
--- a/Shadowvale GDD.docx
+++ b/Shadowvale GDD.docx
@@ -159,15 +159,7 @@
         </w:numPr>
       </w:pPr>
       <w:r>
-        <w:t xml:space="preserve">Spawners appear in corrupted </w:t>
-      </w:r>
-      <w:proofErr w:type="gramStart"/>
-      <w:r>
-        <w:t>lands,</w:t>
-      </w:r>
-      <w:proofErr w:type="gramEnd"/>
-      <w:r>
-        <w:t xml:space="preserve"> the player must find them and destroy them before they grow</w:t>
+        <w:t>Spawners appear in corrupted lands, the player must find them and destroy them before they grow</w:t>
       </w:r>
     </w:p>
     <w:p>
@@ -205,13 +197,8 @@
       <w:r>
         <w:t xml:space="preserve">Squads – allows soldiers, </w:t>
       </w:r>
-      <w:proofErr w:type="gramStart"/>
-      <w:r>
-        <w:t>archers</w:t>
-      </w:r>
-      <w:proofErr w:type="gramEnd"/>
-      <w:r>
-        <w:t xml:space="preserve"> and priests to be commanded as groups rather than as single units. Combine squads to create armies</w:t>
+      <w:r>
+        <w:t>archers and priests to be commanded as groups rather than as single units. Combine squads to create armies</w:t>
       </w:r>
     </w:p>
     <w:p>
@@ -417,15 +404,7 @@
         </w:numPr>
       </w:pPr>
       <w:r>
-        <w:t xml:space="preserve">Explosive – moves </w:t>
-      </w:r>
-      <w:proofErr w:type="gramStart"/>
-      <w:r>
-        <w:t>really slowly</w:t>
-      </w:r>
-      <w:proofErr w:type="gramEnd"/>
-      <w:r>
-        <w:t xml:space="preserve"> but deals AOE damage when in range of followers or buildings. They must be killed in time</w:t>
+        <w:t>Explosive – moves really slowly but deals AOE damage when in range of followers or buildings. They must be killed in time</w:t>
       </w:r>
     </w:p>
     <w:p>
@@ -636,13 +615,8 @@
         </w:rPr>
       </w:pPr>
       <w:r>
-        <w:t xml:space="preserve">Buildings can call nearby followers to defend </w:t>
-      </w:r>
-      <w:proofErr w:type="gramStart"/>
-      <w:r>
-        <w:t>it?</w:t>
-      </w:r>
-      <w:proofErr w:type="gramEnd"/>
+        <w:t>Buildings can call nearby followers to defend it?</w:t>
+      </w:r>
     </w:p>
     <w:p>
       <w:pPr>
@@ -912,15 +886,7 @@
         </w:numPr>
       </w:pPr>
       <w:r>
-        <w:t xml:space="preserve">Move towards target unless there are corpses in range and the raise dead ability is off cooldown (if </w:t>
-      </w:r>
-      <w:proofErr w:type="gramStart"/>
-      <w:r>
-        <w:t>so</w:t>
-      </w:r>
-      <w:proofErr w:type="gramEnd"/>
-      <w:r>
-        <w:t xml:space="preserve"> move towards corpses)</w:t>
+        <w:t>Move towards target unless there are corpses in range and the raise dead ability is off cooldown (if so move towards corpses)</w:t>
       </w:r>
     </w:p>
     <w:p>
@@ -1075,22 +1041,10 @@
           <w:b/>
           <w:bCs/>
         </w:rPr>
-        <w:t xml:space="preserve">selected before starting the </w:t>
-      </w:r>
-      <w:proofErr w:type="gramStart"/>
-      <w:r>
-        <w:rPr>
-          <w:b/>
-          <w:bCs/>
-        </w:rPr>
-        <w:t>game</w:t>
-      </w:r>
-      <w:r>
-        <w:t>, and</w:t>
-      </w:r>
-      <w:proofErr w:type="gramEnd"/>
-      <w:r>
-        <w:t xml:space="preserve"> persist throughout the run. If a hero character is killed, they can be </w:t>
+        <w:t>selected before starting the game</w:t>
+      </w:r>
+      <w:r>
+        <w:t xml:space="preserve">, and persist throughout the run. If a hero character is killed, they can be </w:t>
       </w:r>
       <w:r>
         <w:rPr>
@@ -1115,28 +1069,12 @@
         <w:t>based on the core follower classes</w:t>
       </w:r>
       <w:r>
-        <w:t xml:space="preserve"> (</w:t>
-      </w:r>
-      <w:proofErr w:type="gramStart"/>
-      <w:r>
-        <w:t>i.e.</w:t>
-      </w:r>
-      <w:proofErr w:type="gramEnd"/>
-      <w:r>
-        <w:t xml:space="preserve"> Paladin is a soldier hero that boosts priests, and pyromancer is a mage hero that gives archers fire arrows etc.)</w:t>
-      </w:r>
-    </w:p>
-    <w:p>
-      <w:r>
-        <w:t xml:space="preserve">They each have unique abilities that can benefit followers or </w:t>
-      </w:r>
-      <w:proofErr w:type="gramStart"/>
-      <w:r>
-        <w:t>structures, and</w:t>
-      </w:r>
-      <w:proofErr w:type="gramEnd"/>
-      <w:r>
-        <w:t xml:space="preserve"> can deal damage to enemies (</w:t>
+        <w:t xml:space="preserve"> (i.e. Paladin is a soldier hero that boosts priests, and pyromancer is a mage hero that gives archers fire arrows etc.)</w:t>
+      </w:r>
+    </w:p>
+    <w:p>
+      <w:r>
+        <w:t>They each have unique abilities that can benefit followers or structures, and can deal damage to enemies (</w:t>
       </w:r>
       <w:r>
         <w:rPr>
@@ -1170,15 +1108,7 @@
         </w:numPr>
       </w:pPr>
       <w:r>
-        <w:t xml:space="preserve">Beast Master (Archer) – </w:t>
-      </w:r>
-      <w:proofErr w:type="gramStart"/>
-      <w:r>
-        <w:t>archer based</w:t>
-      </w:r>
-      <w:proofErr w:type="gramEnd"/>
-      <w:r>
-        <w:t xml:space="preserve"> hero follower that is able to add creatures to the same squad</w:t>
+        <w:t>Beast Master (Archer) – archer based hero follower that is able to add creatures to the same squad</w:t>
       </w:r>
     </w:p>
     <w:p/>
@@ -1304,15 +1234,7 @@
         </w:numPr>
       </w:pPr>
       <w:r>
-        <w:t xml:space="preserve">When they are </w:t>
-      </w:r>
-      <w:proofErr w:type="gramStart"/>
-      <w:r>
-        <w:t>killed</w:t>
-      </w:r>
-      <w:proofErr w:type="gramEnd"/>
-      <w:r>
-        <w:t xml:space="preserve"> they can be revived</w:t>
+        <w:t>When they are killed they can be revived</w:t>
       </w:r>
     </w:p>
     <w:p>
@@ -1396,15 +1318,7 @@
         </w:numPr>
       </w:pPr>
       <w:r>
-        <w:t>(</w:t>
-      </w:r>
-      <w:proofErr w:type="gramStart"/>
-      <w:r>
-        <w:t>i.e.</w:t>
-      </w:r>
-      <w:proofErr w:type="gramEnd"/>
-      <w:r>
-        <w:t xml:space="preserve"> increased wood/stone/food production)</w:t>
+        <w:t>(i.e. increased wood/stone/food production)</w:t>
       </w:r>
     </w:p>
     <w:p>
@@ -1423,15 +1337,7 @@
         <w:t>Stackable effects</w:t>
       </w:r>
       <w:r>
-        <w:t xml:space="preserve"> (</w:t>
-      </w:r>
-      <w:proofErr w:type="gramStart"/>
-      <w:r>
-        <w:t>similar to</w:t>
-      </w:r>
-      <w:proofErr w:type="gramEnd"/>
-      <w:r>
-        <w:t xml:space="preserve"> binding of Isaac)</w:t>
+        <w:t xml:space="preserve"> (similar to binding of Isaac)</w:t>
       </w:r>
     </w:p>
     <w:p>
@@ -1467,15 +1373,7 @@
         </w:numPr>
       </w:pPr>
       <w:r>
-        <w:t>(</w:t>
-      </w:r>
-      <w:proofErr w:type="gramStart"/>
-      <w:r>
-        <w:t>E.g.</w:t>
-      </w:r>
-      <w:proofErr w:type="gramEnd"/>
-      <w:r>
-        <w:t xml:space="preserve"> fire item causes all members of the squad to deal fire damage, when added to archers they shoot fire arrows which burn targets and spread fire to nearby enemies)</w:t>
+        <w:t>(E.g. fire item causes all members of the squad to deal fire damage, when added to archers they shoot fire arrows which burn targets and spread fire to nearby enemies)</w:t>
       </w:r>
     </w:p>
     <w:p>
@@ -1567,15 +1465,7 @@
         </w:numPr>
       </w:pPr>
       <w:r>
-        <w:t>(</w:t>
-      </w:r>
-      <w:proofErr w:type="gramStart"/>
-      <w:r>
-        <w:t>I.e.</w:t>
-      </w:r>
-      <w:proofErr w:type="gramEnd"/>
-      <w:r>
-        <w:t xml:space="preserve"> increased range will benefit archers more, but increased health would benefit soldiers more)</w:t>
+        <w:t>(I.e. increased range will benefit archers more, but increased health would benefit soldiers more)</w:t>
       </w:r>
     </w:p>
     <w:p>
@@ -1707,15 +1597,7 @@
         </w:rPr>
       </w:pPr>
       <w:r>
-        <w:t>Explains the building/follower when hovering over a button (</w:t>
-      </w:r>
-      <w:proofErr w:type="gramStart"/>
-      <w:r>
-        <w:t>e.g.</w:t>
-      </w:r>
-      <w:proofErr w:type="gramEnd"/>
-      <w:r>
-        <w:t xml:space="preserve"> button in building menu will give building explanation and resource cost)</w:t>
+        <w:t>Explains the building/follower when hovering over a button (e.g. button in building menu will give building explanation and resource cost)</w:t>
       </w:r>
     </w:p>
     <w:p>
@@ -1749,7 +1631,7 @@
       </w:pPr>
       <w:r>
         <w:lastRenderedPageBreak/>
-        <w:t>Save cooldown positions (maybe serialize the whole cooldown class object)</w:t>
+        <w:t>Save day/night position (especially when fading)</w:t>
       </w:r>
     </w:p>
     <w:p>
@@ -1761,7 +1643,12 @@
         </w:numPr>
       </w:pPr>
       <w:r>
-        <w:t>Save corpses</w:t>
+        <w:t>Change building saving/loading to instead save a list of tile positions, then set structure var of all tiles rather than just the one and centre the building.</w:t>
+      </w:r>
+    </w:p>
+    <w:p>
+      <w:r>
+        <w:t>To do:</w:t>
       </w:r>
     </w:p>
     <w:p>
@@ -1773,7 +1660,7 @@
         </w:numPr>
       </w:pPr>
       <w:r>
-        <w:t>Save projectiles</w:t>
+        <w:t>Find way to show followers behind structures (maybe shader)</w:t>
       </w:r>
     </w:p>
     <w:p>
@@ -1785,7 +1672,7 @@
         </w:numPr>
       </w:pPr>
       <w:r>
-        <w:t>Save day/night position (especially when fading)</w:t>
+        <w:t>Rework resources system (very unnecessarily confusing)</w:t>
       </w:r>
     </w:p>
     <w:p>
@@ -1797,7 +1684,7 @@
         </w:numPr>
       </w:pPr>
       <w:r>
-        <w:t>Save trainer and guard tower member saving/loading</w:t>
+        <w:t>Rework HUD (needs to be easier to update intuitively (finds all of the data from static classes etc.)</w:t>
       </w:r>
     </w:p>
     <w:p>
@@ -1809,7 +1696,7 @@
         </w:numPr>
       </w:pPr>
       <w:r>
-        <w:t>Save/load buildings with follower target references</w:t>
+        <w:t>Toggle between followers by clicking on the HUD icon</w:t>
       </w:r>
     </w:p>
     <w:p>
@@ -1821,76 +1708,7 @@
         </w:numPr>
       </w:pPr>
       <w:r>
-        <w:t>Change building saving/loading to instead save a list of tile positions, then set structure var of all tiles rather than just the one and centre the building.</w:t>
-      </w:r>
-    </w:p>
-    <w:p>
-      <w:pPr>
-        <w:pStyle w:val="ListParagraph"/>
-        <w:numPr>
-          <w:ilvl w:val="0"/>
-          <w:numId w:val="20"/>
-        </w:numPr>
-      </w:pPr>
-      <w:r>
-        <w:t>Add loaded buildings to their corresponding building list (</w:t>
-      </w:r>
-      <w:proofErr w:type="gramStart"/>
-      <w:r>
-        <w:t>i.e.</w:t>
-      </w:r>
-      <w:proofErr w:type="gramEnd"/>
-      <w:r>
-        <w:t xml:space="preserve"> storage buildings)</w:t>
-      </w:r>
-    </w:p>
-    <w:p>
-      <w:r>
-        <w:t>To do:</w:t>
-      </w:r>
-    </w:p>
-    <w:p>
-      <w:pPr>
-        <w:pStyle w:val="ListParagraph"/>
-        <w:numPr>
-          <w:ilvl w:val="0"/>
-          <w:numId w:val="20"/>
-        </w:numPr>
-      </w:pPr>
-      <w:r>
-        <w:t>Find way to show followers behind structures (maybe shader)</w:t>
-      </w:r>
-    </w:p>
-    <w:p>
-      <w:pPr>
-        <w:pStyle w:val="ListParagraph"/>
-        <w:numPr>
-          <w:ilvl w:val="0"/>
-          <w:numId w:val="20"/>
-        </w:numPr>
-      </w:pPr>
-      <w:r>
-        <w:t>Rework resources system (very unnecessarily confusing)</w:t>
-      </w:r>
-    </w:p>
-    <w:p>
-      <w:pPr>
-        <w:pStyle w:val="ListParagraph"/>
-        <w:numPr>
-          <w:ilvl w:val="0"/>
-          <w:numId w:val="20"/>
-        </w:numPr>
-      </w:pPr>
-      <w:r>
-        <w:t xml:space="preserve">Rework HUD (needs to be easier to update intuitively (finds </w:t>
-      </w:r>
-      <w:proofErr w:type="gramStart"/>
-      <w:r>
-        <w:t>all of</w:t>
-      </w:r>
-      <w:proofErr w:type="gramEnd"/>
-      <w:r>
-        <w:t xml:space="preserve"> the data from static classes etc.)</w:t>
+        <w:t>Go through the codebase improving readability</w:t>
       </w:r>
     </w:p>
     <w:p>
@@ -1902,19 +1720,7 @@
         </w:numPr>
       </w:pPr>
       <w:r>
-        <w:t>Toggle between followers by clicking on the HUD icon</w:t>
-      </w:r>
-    </w:p>
-    <w:p>
-      <w:pPr>
-        <w:pStyle w:val="ListParagraph"/>
-        <w:numPr>
-          <w:ilvl w:val="0"/>
-          <w:numId w:val="20"/>
-        </w:numPr>
-      </w:pPr>
-      <w:r>
-        <w:t>Go through the codebase improving readability</w:t>
+        <w:t>Comment functions</w:t>
       </w:r>
     </w:p>
     <w:p>
@@ -1926,7 +1732,31 @@
         </w:numPr>
       </w:pPr>
       <w:r>
-        <w:t>Comment functions</w:t>
+        <w:t>Add comment headers to separate sections in classes</w:t>
+      </w:r>
+    </w:p>
+    <w:p>
+      <w:pPr>
+        <w:pStyle w:val="ListParagraph"/>
+        <w:numPr>
+          <w:ilvl w:val="0"/>
+          <w:numId w:val="20"/>
+        </w:numPr>
+      </w:pPr>
+      <w:r>
+        <w:t>Clear building functionality (i.e. storage) when destroyed</w:t>
+      </w:r>
+    </w:p>
+    <w:p>
+      <w:pPr>
+        <w:pStyle w:val="ListParagraph"/>
+        <w:numPr>
+          <w:ilvl w:val="0"/>
+          <w:numId w:val="20"/>
+        </w:numPr>
+      </w:pPr>
+      <w:r>
+        <w:t>Have some buildings open a default building inspector</w:t>
       </w:r>
     </w:p>
     <w:p>
@@ -1938,7 +1768,10 @@
         </w:numPr>
       </w:pPr>
       <w:r>
-        <w:t>Add comment headers to separate sections in classes</w:t>
+        <w:t>Just shows health bar and building nam</w:t>
+      </w:r>
+      <w:r>
+        <w:t>e</w:t>
       </w:r>
     </w:p>
     <w:p>
@@ -1950,15 +1783,10 @@
         </w:numPr>
       </w:pPr>
       <w:r>
-        <w:t>Clear building functionality (</w:t>
-      </w:r>
-      <w:proofErr w:type="gramStart"/>
-      <w:r>
-        <w:t>i.e.</w:t>
-      </w:r>
-      <w:proofErr w:type="gramEnd"/>
-      <w:r>
-        <w:t xml:space="preserve"> storage) when destroyed</w:t>
+        <w:t>Make pathfinding update more often when closer to the target</w:t>
+      </w:r>
+      <w:r>
+        <w:t xml:space="preserve"> and less when further</w:t>
       </w:r>
     </w:p>
     <w:p>
@@ -1970,13 +1798,88 @@
         </w:numPr>
       </w:pPr>
       <w:r>
-        <w:t xml:space="preserve">Have some buildings open a default building </w:t>
-      </w:r>
-      <w:proofErr w:type="gramStart"/>
-      <w:r>
-        <w:t>inspector</w:t>
-      </w:r>
-      <w:proofErr w:type="gramEnd"/>
+        <w:t>Show status effects in inspector (maybe glow around health bar)</w:t>
+      </w:r>
+    </w:p>
+    <w:p>
+      <w:pPr>
+        <w:pStyle w:val="ListParagraph"/>
+        <w:numPr>
+          <w:ilvl w:val="0"/>
+          <w:numId w:val="20"/>
+        </w:numPr>
+      </w:pPr>
+      <w:r>
+        <w:t>Keep track of the duration of a run</w:t>
+      </w:r>
+    </w:p>
+    <w:p>
+      <w:pPr>
+        <w:pStyle w:val="ListParagraph"/>
+        <w:numPr>
+          <w:ilvl w:val="0"/>
+          <w:numId w:val="20"/>
+        </w:numPr>
+      </w:pPr>
+      <w:r>
+        <w:t xml:space="preserve">Save hidden followers that are being trained and load them with their </w:t>
+      </w:r>
+      <w:proofErr w:type="spellStart"/>
+      <w:r>
+        <w:t>gameobject</w:t>
+      </w:r>
+      <w:proofErr w:type="spellEnd"/>
+      <w:r>
+        <w:t xml:space="preserve"> disabled </w:t>
+      </w:r>
+    </w:p>
+    <w:p>
+      <w:pPr>
+        <w:pStyle w:val="ListParagraph"/>
+        <w:numPr>
+          <w:ilvl w:val="0"/>
+          <w:numId w:val="20"/>
+        </w:numPr>
+      </w:pPr>
+      <w:r>
+        <w:t>Add follower back to worker conversion</w:t>
+      </w:r>
+    </w:p>
+    <w:p>
+      <w:pPr>
+        <w:pStyle w:val="ListParagraph"/>
+        <w:numPr>
+          <w:ilvl w:val="0"/>
+          <w:numId w:val="20"/>
+        </w:numPr>
+      </w:pPr>
+      <w:r>
+        <w:t>Training cost?</w:t>
+      </w:r>
+    </w:p>
+    <w:p>
+      <w:pPr>
+        <w:pStyle w:val="ListParagraph"/>
+        <w:numPr>
+          <w:ilvl w:val="0"/>
+          <w:numId w:val="20"/>
+        </w:numPr>
+      </w:pPr>
+      <w:r>
+        <w:t>Make follower path to building before being added to it (trainers and guard towers)</w:t>
+      </w:r>
+    </w:p>
+    <w:p>
+      <w:pPr>
+        <w:pStyle w:val="ListParagraph"/>
+        <w:numPr>
+          <w:ilvl w:val="0"/>
+          <w:numId w:val="20"/>
+        </w:numPr>
+      </w:pPr>
+      <w:r>
+        <w:t>Wall gates</w:t>
+      </w:r>
     </w:p>
     <w:p>
       <w:pPr>
@@ -1987,10 +1890,7 @@
         </w:numPr>
       </w:pPr>
       <w:r>
-        <w:t>Just shows health bar and building nam</w:t>
-      </w:r>
-      <w:r>
-        <w:t>e</w:t>
+        <w:t>Followers can path through but enemies can’t</w:t>
       </w:r>
     </w:p>
     <w:p>
@@ -2002,10 +1902,7 @@
         </w:numPr>
       </w:pPr>
       <w:r>
-        <w:t>Make pathfinding update more often when closer to the target</w:t>
-      </w:r>
-      <w:r>
-        <w:t xml:space="preserve"> and less when further</w:t>
+        <w:t>Resource respawning</w:t>
       </w:r>
     </w:p>
     <w:p>
@@ -2017,7 +1914,10 @@
         </w:numPr>
       </w:pPr>
       <w:r>
-        <w:t>Show status effects in inspector (maybe glow around health bar)</w:t>
+        <w:t>Wall drag multi-build functionality</w:t>
+      </w:r>
+      <w:r>
+        <w:t xml:space="preserve"> </w:t>
       </w:r>
     </w:p>
     <w:p>
@@ -2029,7 +1929,7 @@
         </w:numPr>
       </w:pPr>
       <w:r>
-        <w:t>Keep track of the duration of a run</w:t>
+        <w:t>Show worker inventory in inspector</w:t>
       </w:r>
     </w:p>
     <w:p>
@@ -2041,15 +1941,7 @@
         </w:numPr>
       </w:pPr>
       <w:r>
-        <w:t xml:space="preserve">Save hidden followers that are being trained and load them with their </w:t>
-      </w:r>
-      <w:proofErr w:type="spellStart"/>
-      <w:r>
-        <w:t>gameobject</w:t>
-      </w:r>
-      <w:proofErr w:type="spellEnd"/>
-      <w:r>
-        <w:t xml:space="preserve"> disabled </w:t>
+        <w:t>Add alert when being attacked</w:t>
       </w:r>
     </w:p>
     <w:p>
@@ -2061,7 +1953,7 @@
         </w:numPr>
       </w:pPr>
       <w:r>
-        <w:t>Add follower back to worker conversion</w:t>
+        <w:t>Workers loop through walls when building walls</w:t>
       </w:r>
     </w:p>
     <w:p>
@@ -2073,7 +1965,7 @@
         </w:numPr>
       </w:pPr>
       <w:r>
-        <w:t>Training cost?</w:t>
+        <w:t>Pause menu</w:t>
       </w:r>
     </w:p>
     <w:p>
@@ -2085,7 +1977,7 @@
         </w:numPr>
       </w:pPr>
       <w:r>
-        <w:t>Make follower path to building before being added to it (trainers and guard towers)</w:t>
+        <w:t>Audio</w:t>
       </w:r>
     </w:p>
     <w:p>
@@ -2097,7 +1989,7 @@
         </w:numPr>
       </w:pPr>
       <w:r>
-        <w:t>Wall gates</w:t>
+        <w:t>Maybe give workers a role and a state.</w:t>
       </w:r>
     </w:p>
     <w:p>
@@ -2109,15 +2001,7 @@
         </w:numPr>
       </w:pPr>
       <w:r>
-        <w:t xml:space="preserve">Followers can path </w:t>
-      </w:r>
-      <w:proofErr w:type="gramStart"/>
-      <w:r>
-        <w:t>through</w:t>
-      </w:r>
-      <w:proofErr w:type="gramEnd"/>
-      <w:r>
-        <w:t xml:space="preserve"> but enemies can’t</w:t>
+        <w:t>Would allow them to more easily switch between storing and going back to their desired resource</w:t>
       </w:r>
     </w:p>
     <w:p>
@@ -2129,7 +2013,7 @@
         </w:numPr>
       </w:pPr>
       <w:r>
-        <w:t>Resource respawning</w:t>
+        <w:t>Make it easier to select rabbits</w:t>
       </w:r>
     </w:p>
     <w:p>
@@ -2141,8 +2025,131 @@
         </w:numPr>
       </w:pPr>
       <w:r>
-        <w:t>Wall drag multi-build functionality</w:t>
-      </w:r>
+        <w:t xml:space="preserve">Prevent followers piling up when spawning (some </w:t>
+      </w:r>
+      <w:proofErr w:type="spellStart"/>
+      <w:r>
+        <w:t>kinda</w:t>
+      </w:r>
+      <w:proofErr w:type="spellEnd"/>
+      <w:r>
+        <w:t xml:space="preserve"> swarm functionality)</w:t>
+      </w:r>
+    </w:p>
+    <w:p>
+      <w:pPr>
+        <w:pStyle w:val="ListParagraph"/>
+        <w:numPr>
+          <w:ilvl w:val="0"/>
+          <w:numId w:val="20"/>
+        </w:numPr>
+      </w:pPr>
+      <w:r>
+        <w:t xml:space="preserve">Allow worker to be next to closest tile of large buildings when constructing, rather than trying to path to the centre of the building (results in followers getting stuck) </w:t>
+      </w:r>
+    </w:p>
+    <w:p>
+      <w:pPr>
+        <w:pStyle w:val="ListParagraph"/>
+        <w:numPr>
+          <w:ilvl w:val="0"/>
+          <w:numId w:val="20"/>
+        </w:numPr>
+      </w:pPr>
+      <w:r>
+        <w:t xml:space="preserve">Add icons to demonstrate what is wrong with </w:t>
+      </w:r>
+      <w:r>
+        <w:t xml:space="preserve">follower (I.e. no path) </w:t>
+      </w:r>
+    </w:p>
+    <w:p>
+      <w:pPr>
+        <w:pStyle w:val="ListParagraph"/>
+        <w:numPr>
+          <w:ilvl w:val="0"/>
+          <w:numId w:val="20"/>
+        </w:numPr>
+      </w:pPr>
+      <w:r>
+        <w:t>Corruptible resources</w:t>
+      </w:r>
+    </w:p>
+    <w:p>
+      <w:pPr>
+        <w:pStyle w:val="ListParagraph"/>
+        <w:numPr>
+          <w:ilvl w:val="0"/>
+          <w:numId w:val="20"/>
+        </w:numPr>
+      </w:pPr>
+      <w:r>
+        <w:t>Workers need to wait for resource storage to be built when inventory is full, then path to the storage as soon as it is built</w:t>
+      </w:r>
+    </w:p>
+    <w:p>
+      <w:r>
+        <w:t>Sprites to add</w:t>
+      </w:r>
+    </w:p>
+    <w:p>
+      <w:pPr>
+        <w:pStyle w:val="ListParagraph"/>
+        <w:numPr>
+          <w:ilvl w:val="0"/>
+          <w:numId w:val="33"/>
+        </w:numPr>
+      </w:pPr>
+      <w:r>
+        <w:t>New home base</w:t>
+      </w:r>
+    </w:p>
+    <w:p>
+      <w:pPr>
+        <w:pStyle w:val="ListParagraph"/>
+        <w:numPr>
+          <w:ilvl w:val="0"/>
+          <w:numId w:val="33"/>
+        </w:numPr>
+      </w:pPr>
+      <w:r>
+        <w:lastRenderedPageBreak/>
+        <w:t>Normalized scale building icons</w:t>
+      </w:r>
+    </w:p>
+    <w:p>
+      <w:pPr>
+        <w:pStyle w:val="ListParagraph"/>
+        <w:numPr>
+          <w:ilvl w:val="0"/>
+          <w:numId w:val="33"/>
+        </w:numPr>
+      </w:pPr>
+      <w:r>
+        <w:t>HUD and Building menu windows</w:t>
+      </w:r>
+    </w:p>
+    <w:p>
+      <w:r>
+        <w:t>Bugs</w:t>
+      </w:r>
+    </w:p>
+    <w:p>
+      <w:pPr>
+        <w:pStyle w:val="ListParagraph"/>
+        <w:numPr>
+          <w:ilvl w:val="0"/>
+          <w:numId w:val="30"/>
+        </w:numPr>
+      </w:pPr>
+      <w:r>
+        <w:t xml:space="preserve">Corruption doesn’t continue spreading after load if the first one hasn’t reached 100 </w:t>
+      </w:r>
+      <w:proofErr w:type="spellStart"/>
+      <w:r>
+        <w:t>corruptionVal</w:t>
+      </w:r>
+      <w:proofErr w:type="spellEnd"/>
       <w:r>
         <w:t xml:space="preserve"> </w:t>
       </w:r>
@@ -2152,229 +2159,14 @@
         <w:pStyle w:val="ListParagraph"/>
         <w:numPr>
           <w:ilvl w:val="0"/>
-          <w:numId w:val="20"/>
-        </w:numPr>
-      </w:pPr>
-      <w:r>
-        <w:t>Show worker inventory in inspector</w:t>
-      </w:r>
-    </w:p>
-    <w:p>
-      <w:pPr>
-        <w:pStyle w:val="ListParagraph"/>
-        <w:numPr>
-          <w:ilvl w:val="0"/>
-          <w:numId w:val="20"/>
-        </w:numPr>
-      </w:pPr>
-      <w:r>
-        <w:t>Add alert when being attacked</w:t>
-      </w:r>
-    </w:p>
-    <w:p>
-      <w:pPr>
-        <w:pStyle w:val="ListParagraph"/>
-        <w:numPr>
-          <w:ilvl w:val="0"/>
-          <w:numId w:val="20"/>
-        </w:numPr>
-      </w:pPr>
-      <w:r>
-        <w:t>Workers loop through walls when building walls</w:t>
-      </w:r>
-    </w:p>
-    <w:p>
-      <w:pPr>
-        <w:pStyle w:val="ListParagraph"/>
-        <w:numPr>
-          <w:ilvl w:val="0"/>
-          <w:numId w:val="20"/>
-        </w:numPr>
-      </w:pPr>
-      <w:r>
-        <w:t>Pause menu</w:t>
-      </w:r>
-    </w:p>
-    <w:p>
-      <w:pPr>
-        <w:pStyle w:val="ListParagraph"/>
-        <w:numPr>
-          <w:ilvl w:val="0"/>
-          <w:numId w:val="20"/>
-        </w:numPr>
-      </w:pPr>
-      <w:r>
-        <w:t>Audio</w:t>
-      </w:r>
-    </w:p>
-    <w:p>
-      <w:pPr>
-        <w:pStyle w:val="ListParagraph"/>
-        <w:numPr>
-          <w:ilvl w:val="0"/>
-          <w:numId w:val="20"/>
-        </w:numPr>
-      </w:pPr>
-      <w:r>
-        <w:t>Maybe give workers a role and a state.</w:t>
-      </w:r>
-    </w:p>
-    <w:p>
-      <w:pPr>
-        <w:pStyle w:val="ListParagraph"/>
-        <w:numPr>
-          <w:ilvl w:val="1"/>
-          <w:numId w:val="20"/>
-        </w:numPr>
-      </w:pPr>
-      <w:r>
-        <w:t>Would allow them to more easily switch between storing and going back to their desired resource</w:t>
-      </w:r>
-    </w:p>
-    <w:p>
-      <w:pPr>
-        <w:pStyle w:val="ListParagraph"/>
-        <w:numPr>
-          <w:ilvl w:val="0"/>
-          <w:numId w:val="20"/>
-        </w:numPr>
-      </w:pPr>
-      <w:r>
-        <w:t>Make it easier to select rabbits</w:t>
-      </w:r>
-    </w:p>
-    <w:p>
-      <w:pPr>
-        <w:pStyle w:val="ListParagraph"/>
-        <w:numPr>
-          <w:ilvl w:val="0"/>
-          <w:numId w:val="20"/>
-        </w:numPr>
-      </w:pPr>
-      <w:r>
-        <w:t xml:space="preserve">Prevent followers piling up when spawning (some </w:t>
-      </w:r>
-      <w:proofErr w:type="spellStart"/>
-      <w:r>
-        <w:t>kinda</w:t>
-      </w:r>
-      <w:proofErr w:type="spellEnd"/>
-      <w:r>
-        <w:t xml:space="preserve"> swarm functionality)</w:t>
-      </w:r>
-    </w:p>
-    <w:p>
-      <w:pPr>
-        <w:pStyle w:val="ListParagraph"/>
-        <w:numPr>
-          <w:ilvl w:val="0"/>
-          <w:numId w:val="20"/>
-        </w:numPr>
-      </w:pPr>
-      <w:r>
-        <w:t xml:space="preserve">Allow worker to be next to closest tile of large buildings when constructing, rather than trying to path to the centre of the building (results in followers getting stuck) </w:t>
-      </w:r>
-    </w:p>
-    <w:p>
-      <w:pPr>
-        <w:pStyle w:val="ListParagraph"/>
-        <w:numPr>
-          <w:ilvl w:val="0"/>
-          <w:numId w:val="20"/>
-        </w:numPr>
-      </w:pPr>
-      <w:r>
-        <w:t xml:space="preserve">Add icons to demonstrate what is wrong with </w:t>
-      </w:r>
-      <w:r>
-        <w:t>follower (</w:t>
-      </w:r>
-      <w:proofErr w:type="gramStart"/>
-      <w:r>
-        <w:t>I.e.</w:t>
-      </w:r>
-      <w:proofErr w:type="gramEnd"/>
-      <w:r>
-        <w:t xml:space="preserve"> no path) </w:t>
-      </w:r>
-    </w:p>
-    <w:p>
-      <w:pPr>
-        <w:pStyle w:val="ListParagraph"/>
-        <w:numPr>
-          <w:ilvl w:val="0"/>
-          <w:numId w:val="20"/>
-        </w:numPr>
-      </w:pPr>
-      <w:r>
-        <w:lastRenderedPageBreak/>
-        <w:t>Corruptible resources</w:t>
-      </w:r>
-    </w:p>
-    <w:p>
-      <w:r>
-        <w:t>Sprites to add</w:t>
-      </w:r>
-    </w:p>
-    <w:p>
-      <w:pPr>
-        <w:pStyle w:val="ListParagraph"/>
-        <w:numPr>
-          <w:ilvl w:val="0"/>
-          <w:numId w:val="33"/>
-        </w:numPr>
-      </w:pPr>
-      <w:r>
-        <w:t>New home base</w:t>
-      </w:r>
-    </w:p>
-    <w:p>
-      <w:pPr>
-        <w:pStyle w:val="ListParagraph"/>
-        <w:numPr>
-          <w:ilvl w:val="0"/>
-          <w:numId w:val="33"/>
-        </w:numPr>
-      </w:pPr>
-      <w:r>
-        <w:t>Normalized scale building icons</w:t>
-      </w:r>
-    </w:p>
-    <w:p>
-      <w:pPr>
-        <w:pStyle w:val="ListParagraph"/>
-        <w:numPr>
-          <w:ilvl w:val="0"/>
-          <w:numId w:val="33"/>
-        </w:numPr>
-      </w:pPr>
-      <w:r>
-        <w:t>HUD and Building menu windows</w:t>
-      </w:r>
-    </w:p>
-    <w:p>
-      <w:r>
-        <w:t>Bugs</w:t>
-      </w:r>
-    </w:p>
-    <w:p>
-      <w:pPr>
-        <w:pStyle w:val="ListParagraph"/>
-        <w:numPr>
-          <w:ilvl w:val="0"/>
           <w:numId w:val="30"/>
         </w:numPr>
       </w:pPr>
       <w:r>
-        <w:t xml:space="preserve">Corruption doesn’t continue spreading after load if the first one hasn’t reached 100 </w:t>
-      </w:r>
-      <w:proofErr w:type="spellStart"/>
-      <w:r>
-        <w:t>corruptionVal</w:t>
-      </w:r>
-      <w:proofErr w:type="spellEnd"/>
-      <w:r>
-        <w:t xml:space="preserve"> </w:t>
+        <w:t>Home base spawning sometimes doesn’t work in build</w:t>
+      </w:r>
+      <w:r>
+        <w:t>??</w:t>
       </w:r>
     </w:p>
     <w:p>
@@ -2386,7 +2178,7 @@
         </w:numPr>
       </w:pPr>
       <w:r>
-        <w:t>Worker sometimes doesn’t store after gathering/hunting (think they can’t find a path)</w:t>
+        <w:t>Follower can’t store in high filled resource storage, even if it isn’t full</w:t>
       </w:r>
     </w:p>
     <w:p>
@@ -2398,34 +2190,7 @@
         </w:numPr>
       </w:pPr>
       <w:r>
-        <w:t>Followers with torch on in the day</w:t>
-      </w:r>
-    </w:p>
-    <w:p>
-      <w:pPr>
-        <w:pStyle w:val="ListParagraph"/>
-        <w:numPr>
-          <w:ilvl w:val="0"/>
-          <w:numId w:val="30"/>
-        </w:numPr>
-      </w:pPr>
-      <w:r>
-        <w:t>Home base spawning sometimes doesn’t work in build</w:t>
-      </w:r>
-      <w:r>
-        <w:t>??</w:t>
-      </w:r>
-    </w:p>
-    <w:p>
-      <w:pPr>
-        <w:pStyle w:val="ListParagraph"/>
-        <w:numPr>
-          <w:ilvl w:val="0"/>
-          <w:numId w:val="30"/>
-        </w:numPr>
-      </w:pPr>
-      <w:r>
-        <w:t>Destroy building functionality doesn’t work</w:t>
+        <w:t>Only paths when selecting the free side of the building</w:t>
       </w:r>
     </w:p>
     <w:p>
@@ -2437,7 +2202,15 @@
         </w:numPr>
       </w:pPr>
       <w:r>
-        <w:t>Think it causes save to not work</w:t>
+        <w:t xml:space="preserve">Clearly the direct </w:t>
+      </w:r>
+      <w:proofErr w:type="spellStart"/>
+      <w:r>
+        <w:t>pos</w:t>
+      </w:r>
+      <w:proofErr w:type="spellEnd"/>
+      <w:r>
+        <w:t xml:space="preserve"> is being rounded and resulting in the incorrect position being passed to pathfinding</w:t>
       </w:r>
     </w:p>
     <w:p>
@@ -2449,7 +2222,7 @@
         </w:numPr>
       </w:pPr>
       <w:r>
-        <w:t>Causes crash when attempting on larger buildings (specifically trainers)</w:t>
+        <w:t>Should instead path to the tile’s centre</w:t>
       </w:r>
     </w:p>
     <w:p>
@@ -2461,128 +2234,53 @@
         </w:numPr>
       </w:pPr>
       <w:r>
-        <w:t>Follower can’t store in high filled resource storage, even if it isn’t full</w:t>
-      </w:r>
-    </w:p>
-    <w:p>
-      <w:pPr>
-        <w:pStyle w:val="ListParagraph"/>
-        <w:numPr>
-          <w:ilvl w:val="0"/>
-          <w:numId w:val="30"/>
-        </w:numPr>
-      </w:pPr>
-      <w:r>
-        <w:t>Followers lose track of what they’re doing all the effing time</w:t>
-      </w:r>
-    </w:p>
-    <w:p>
-      <w:pPr>
-        <w:pStyle w:val="ListParagraph"/>
-        <w:numPr>
-          <w:ilvl w:val="0"/>
-          <w:numId w:val="30"/>
-        </w:numPr>
-      </w:pPr>
-      <w:r>
-        <w:t>Hitting bunnies from a distance</w:t>
-      </w:r>
-    </w:p>
-    <w:p>
-      <w:pPr>
-        <w:pStyle w:val="ListParagraph"/>
-        <w:numPr>
-          <w:ilvl w:val="0"/>
-          <w:numId w:val="30"/>
-        </w:numPr>
-      </w:pPr>
-      <w:r>
-        <w:t>Followers get stuck in large buildings</w:t>
-      </w:r>
-    </w:p>
-    <w:p>
-      <w:pPr>
-        <w:pStyle w:val="ListParagraph"/>
-        <w:numPr>
-          <w:ilvl w:val="1"/>
-          <w:numId w:val="30"/>
-        </w:numPr>
-      </w:pPr>
-      <w:r>
-        <w:t>They path to the centre instead of the edge tile</w:t>
-      </w:r>
-    </w:p>
-    <w:p>
-      <w:pPr>
-        <w:pStyle w:val="ListParagraph"/>
-        <w:numPr>
-          <w:ilvl w:val="0"/>
-          <w:numId w:val="30"/>
-        </w:numPr>
-      </w:pPr>
-      <w:r>
-        <w:t>Workers fail to path back to storage</w:t>
-      </w:r>
-    </w:p>
-    <w:p>
-      <w:pPr>
-        <w:pStyle w:val="ListParagraph"/>
-        <w:numPr>
-          <w:ilvl w:val="0"/>
-          <w:numId w:val="30"/>
-        </w:numPr>
-      </w:pPr>
-      <w:r>
-        <w:t>Only paths when selecting the free side of the building</w:t>
-      </w:r>
-    </w:p>
-    <w:p>
-      <w:pPr>
-        <w:pStyle w:val="ListParagraph"/>
-        <w:numPr>
-          <w:ilvl w:val="1"/>
-          <w:numId w:val="30"/>
-        </w:numPr>
-      </w:pPr>
-      <w:r>
-        <w:t xml:space="preserve">Clearly the direct </w:t>
-      </w:r>
+        <w:t>Worker follows squads if assigned</w:t>
+      </w:r>
+    </w:p>
+    <w:p>
+      <w:r>
+        <w:t>Ideas</w:t>
+      </w:r>
+    </w:p>
+    <w:p>
+      <w:pPr>
+        <w:pStyle w:val="ListParagraph"/>
+        <w:numPr>
+          <w:ilvl w:val="0"/>
+          <w:numId w:val="35"/>
+        </w:numPr>
+      </w:pPr>
+      <w:r>
+        <w:t>Blood moon</w:t>
+      </w:r>
+    </w:p>
+    <w:p>
+      <w:pPr>
+        <w:pStyle w:val="ListParagraph"/>
+        <w:numPr>
+          <w:ilvl w:val="0"/>
+          <w:numId w:val="35"/>
+        </w:numPr>
+      </w:pPr>
+      <w:r>
+        <w:t>Graveyards</w:t>
+      </w:r>
+    </w:p>
+    <w:p>
+      <w:pPr>
+        <w:pStyle w:val="ListParagraph"/>
+        <w:numPr>
+          <w:ilvl w:val="0"/>
+          <w:numId w:val="35"/>
+        </w:numPr>
+      </w:pPr>
       <w:proofErr w:type="spellStart"/>
       <w:r>
-        <w:t>pos</w:t>
+        <w:t>Cyclopse</w:t>
       </w:r>
       <w:proofErr w:type="spellEnd"/>
       <w:r>
-        <w:t xml:space="preserve"> is being rounded and resulting in the incorrect position being passed to pathfinding</w:t>
-      </w:r>
-    </w:p>
-    <w:p>
-      <w:pPr>
-        <w:pStyle w:val="ListParagraph"/>
-        <w:numPr>
-          <w:ilvl w:val="1"/>
-          <w:numId w:val="30"/>
-        </w:numPr>
-      </w:pPr>
-      <w:r>
-        <w:t>Should instead path to the tile’s centre</w:t>
-      </w:r>
-    </w:p>
-    <w:p>
-      <w:pPr>
-        <w:pStyle w:val="ListParagraph"/>
-        <w:numPr>
-          <w:ilvl w:val="0"/>
-          <w:numId w:val="30"/>
-        </w:numPr>
-      </w:pPr>
-      <w:r>
-        <w:t>Worker follows squads if assigned</w:t>
-      </w:r>
-    </w:p>
-    <w:p>
-      <w:r>
-        <w:t>Ideas</w:t>
+        <w:t xml:space="preserve"> </w:t>
       </w:r>
     </w:p>
     <w:p>
@@ -2594,47 +2292,6 @@
         </w:numPr>
       </w:pPr>
       <w:r>
-        <w:t>Blood moon</w:t>
-      </w:r>
-    </w:p>
-    <w:p>
-      <w:pPr>
-        <w:pStyle w:val="ListParagraph"/>
-        <w:numPr>
-          <w:ilvl w:val="0"/>
-          <w:numId w:val="35"/>
-        </w:numPr>
-      </w:pPr>
-      <w:r>
-        <w:t>Graveyards</w:t>
-      </w:r>
-    </w:p>
-    <w:p>
-      <w:pPr>
-        <w:pStyle w:val="ListParagraph"/>
-        <w:numPr>
-          <w:ilvl w:val="0"/>
-          <w:numId w:val="35"/>
-        </w:numPr>
-      </w:pPr>
-      <w:proofErr w:type="spellStart"/>
-      <w:r>
-        <w:t>Cyclopse</w:t>
-      </w:r>
-      <w:proofErr w:type="spellEnd"/>
-      <w:r>
-        <w:t xml:space="preserve"> </w:t>
-      </w:r>
-    </w:p>
-    <w:p>
-      <w:pPr>
-        <w:pStyle w:val="ListParagraph"/>
-        <w:numPr>
-          <w:ilvl w:val="0"/>
-          <w:numId w:val="35"/>
-        </w:numPr>
-      </w:pPr>
-      <w:r>
         <w:t>Flying creatures</w:t>
       </w:r>
     </w:p>
@@ -2707,6 +2364,39 @@
       <w:r>
         <w:t>Sword swing</w:t>
       </w:r>
+    </w:p>
+    <w:p>
+      <w:pPr>
+        <w:pStyle w:val="ListParagraph"/>
+        <w:numPr>
+          <w:ilvl w:val="0"/>
+          <w:numId w:val="37"/>
+        </w:numPr>
+      </w:pPr>
+      <w:r>
+        <w:t>Wood chop</w:t>
+      </w:r>
+    </w:p>
+    <w:p>
+      <w:pPr>
+        <w:pStyle w:val="ListParagraph"/>
+        <w:numPr>
+          <w:ilvl w:val="0"/>
+          <w:numId w:val="37"/>
+        </w:numPr>
+      </w:pPr>
+      <w:r>
+        <w:t>Stone mine</w:t>
+      </w:r>
+    </w:p>
+    <w:p>
+      <w:pPr>
+        <w:pStyle w:val="ListParagraph"/>
+        <w:numPr>
+          <w:ilvl w:val="0"/>
+          <w:numId w:val="37"/>
+        </w:numPr>
+      </w:pPr>
     </w:p>
     <w:p/>
     <w:sectPr>

</xml_diff>

<commit_message>
Updated all follower and undead sprites
</commit_message>
<xml_diff>
--- a/Shadowvale GDD.docx
+++ b/Shadowvale GDD.docx
@@ -172,21 +172,6 @@
       </w:r>
     </w:p>
     <w:p>
-      <w:pPr>
-        <w:pStyle w:val="ListParagraph"/>
-        <w:numPr>
-          <w:ilvl w:val="0"/>
-          <w:numId w:val="1"/>
-        </w:numPr>
-      </w:pPr>
-      <w:r>
-        <w:t xml:space="preserve">Squads – allows soldiers, </w:t>
-      </w:r>
-      <w:r>
-        <w:t>archers and priests to be commanded as groups rather than as single units. Combine squads to create armies</w:t>
-      </w:r>
-    </w:p>
-    <w:p>
       <w:r>
         <w:t>Buildings</w:t>
       </w:r>
@@ -200,7 +185,7 @@
         </w:numPr>
       </w:pPr>
       <w:r>
-        <w:t>Guard tower – allows for archers to fire over walls when assigned to the tower</w:t>
+        <w:t>Spikes – deal damage to enemies that walk over them</w:t>
       </w:r>
     </w:p>
     <w:p>
@@ -212,7 +197,7 @@
         </w:numPr>
       </w:pPr>
       <w:r>
-        <w:t>Spikes – deal damage to enemies that walk over them</w:t>
+        <w:t>Lumberyard/Mine/Farm – allows for resources to be gathered over time indefinitely</w:t>
       </w:r>
     </w:p>
     <w:p>
@@ -224,7 +209,10 @@
         </w:numPr>
       </w:pPr>
       <w:r>
-        <w:t>Barracks – Convert followers to soldiers</w:t>
+        <w:t>Roads</w:t>
+      </w:r>
+      <w:r>
+        <w:t xml:space="preserve"> – Followers move faster on roads</w:t>
       </w:r>
     </w:p>
     <w:p>
@@ -236,110 +224,36 @@
         </w:numPr>
       </w:pPr>
       <w:r>
-        <w:t>Temple – Convert followers to priests</w:t>
-      </w:r>
-    </w:p>
-    <w:p>
-      <w:pPr>
-        <w:pStyle w:val="ListParagraph"/>
-        <w:numPr>
-          <w:ilvl w:val="0"/>
-          <w:numId w:val="4"/>
-        </w:numPr>
-      </w:pPr>
-      <w:r>
-        <w:t>Archery range – Convert followers to archers</w:t>
-      </w:r>
-    </w:p>
-    <w:p>
-      <w:pPr>
-        <w:pStyle w:val="ListParagraph"/>
-        <w:numPr>
-          <w:ilvl w:val="0"/>
-          <w:numId w:val="4"/>
-        </w:numPr>
-      </w:pPr>
-      <w:r>
-        <w:t>Lumberyard/Mine/Farm – allows for resources to be gathered over time indefinitely</w:t>
-      </w:r>
-    </w:p>
-    <w:p>
-      <w:pPr>
-        <w:pStyle w:val="ListParagraph"/>
-        <w:numPr>
-          <w:ilvl w:val="0"/>
-          <w:numId w:val="4"/>
-        </w:numPr>
-      </w:pPr>
-      <w:r>
-        <w:t>Roads</w:t>
-      </w:r>
-      <w:r>
-        <w:t xml:space="preserve"> – Followers move faster on roads</w:t>
-      </w:r>
-    </w:p>
-    <w:p>
-      <w:pPr>
-        <w:pStyle w:val="ListParagraph"/>
-        <w:numPr>
-          <w:ilvl w:val="0"/>
-          <w:numId w:val="4"/>
-        </w:numPr>
-      </w:pPr>
-      <w:r>
         <w:t>Bridges</w:t>
       </w:r>
     </w:p>
     <w:p>
-      <w:r>
-        <w:t>Follower types</w:t>
-      </w:r>
-    </w:p>
-    <w:p>
-      <w:pPr>
-        <w:pStyle w:val="ListParagraph"/>
-        <w:numPr>
-          <w:ilvl w:val="0"/>
-          <w:numId w:val="3"/>
-        </w:numPr>
-      </w:pPr>
-      <w:r>
-        <w:t xml:space="preserve">Priests </w:t>
-      </w:r>
-      <w:r>
-        <w:t>–</w:t>
+      <w:pPr>
+        <w:pStyle w:val="ListParagraph"/>
+      </w:pPr>
+    </w:p>
+    <w:p>
+      <w:r>
+        <w:t>Enem</w:t>
+      </w:r>
+      <w:r>
+        <w:t>y types</w:t>
+      </w:r>
+    </w:p>
+    <w:p>
+      <w:pPr>
+        <w:pStyle w:val="ListParagraph"/>
+        <w:numPr>
+          <w:ilvl w:val="0"/>
+          <w:numId w:val="2"/>
+        </w:numPr>
+      </w:pPr>
+      <w:r>
+        <w:t>Corruption spreader – Spread corruption to uncorrupted tiles</w:t>
       </w:r>
       <w:r>
         <w:t xml:space="preserve"> </w:t>
       </w:r>
-      <w:r>
-        <w:t>priests can heal corrupted land over time, they must be defended while healing (more enemies attack priests while healing)</w:t>
-      </w:r>
-    </w:p>
-    <w:p>
-      <w:pPr>
-        <w:pStyle w:val="ListParagraph"/>
-        <w:numPr>
-          <w:ilvl w:val="0"/>
-          <w:numId w:val="3"/>
-        </w:numPr>
-      </w:pPr>
-      <w:r>
-        <w:t>Archers</w:t>
-      </w:r>
-    </w:p>
-    <w:p>
-      <w:pPr>
-        <w:pStyle w:val="ListParagraph"/>
-      </w:pPr>
-    </w:p>
-    <w:p>
-      <w:r>
-        <w:t>Enem</w:t>
-      </w:r>
-      <w:r>
-        <w:t>y types</w:t>
-      </w:r>
     </w:p>
     <w:p>
       <w:pPr>
@@ -350,7 +264,7 @@
         </w:numPr>
       </w:pPr>
       <w:r>
-        <w:t>Undead – followers and soldiers can be raised from the dead by enemy necromancers. Standard undead followers have low health and damage, but soldiers have higher health and damage</w:t>
+        <w:t>Explosive – moves really slowly but deals AOE damage when in range of followers or buildings. They must be killed in time</w:t>
       </w:r>
     </w:p>
     <w:p>
@@ -362,7 +276,7 @@
         </w:numPr>
       </w:pPr>
       <w:r>
-        <w:t>Necromancer – Raises followers and soldiers from the dead in an area around them (can only raise the dead in corrupted land)</w:t>
+        <w:t>Dash – When in range of a target, quickly dashes towards and through the target causing damage</w:t>
       </w:r>
     </w:p>
     <w:p>
@@ -374,46 +288,6 @@
         </w:numPr>
       </w:pPr>
       <w:r>
-        <w:t>Corruption spreader – Spread corruption to uncorrupted tiles</w:t>
-      </w:r>
-      <w:r>
-        <w:t xml:space="preserve"> </w:t>
-      </w:r>
-    </w:p>
-    <w:p>
-      <w:pPr>
-        <w:pStyle w:val="ListParagraph"/>
-        <w:numPr>
-          <w:ilvl w:val="0"/>
-          <w:numId w:val="2"/>
-        </w:numPr>
-      </w:pPr>
-      <w:r>
-        <w:t>Explosive – moves really slowly but deals AOE damage when in range of followers or buildings. They must be killed in time</w:t>
-      </w:r>
-    </w:p>
-    <w:p>
-      <w:pPr>
-        <w:pStyle w:val="ListParagraph"/>
-        <w:numPr>
-          <w:ilvl w:val="0"/>
-          <w:numId w:val="2"/>
-        </w:numPr>
-      </w:pPr>
-      <w:r>
-        <w:t>Dash – When in range of a target, quickly dashes towards and through the target causing damage</w:t>
-      </w:r>
-    </w:p>
-    <w:p>
-      <w:pPr>
-        <w:pStyle w:val="ListParagraph"/>
-        <w:numPr>
-          <w:ilvl w:val="0"/>
-          <w:numId w:val="2"/>
-        </w:numPr>
-      </w:pPr>
-      <w:r>
-        <w:lastRenderedPageBreak/>
         <w:t>Subdivide – When killed, splits into 3 smaller, weaker enemies</w:t>
       </w:r>
     </w:p>
@@ -431,7 +305,7 @@
         </w:numPr>
       </w:pPr>
       <w:r>
-        <w:t>Spawn over time</w:t>
+        <w:t>Creature fleeing</w:t>
       </w:r>
     </w:p>
     <w:p>
@@ -443,63 +317,7 @@
         </w:numPr>
       </w:pPr>
       <w:r>
-        <w:t>Creature fleeing</w:t>
-      </w:r>
-    </w:p>
-    <w:p>
-      <w:pPr>
-        <w:pStyle w:val="ListParagraph"/>
-        <w:numPr>
-          <w:ilvl w:val="0"/>
-          <w:numId w:val="28"/>
-        </w:numPr>
-      </w:pPr>
-      <w:r>
         <w:t>Creature bleeding when hit</w:t>
-      </w:r>
-    </w:p>
-    <w:p>
-      <w:r>
-        <w:t>I</w:t>
-      </w:r>
-      <w:r>
-        <w:t>nspector</w:t>
-      </w:r>
-    </w:p>
-    <w:p>
-      <w:pPr>
-        <w:pStyle w:val="ListParagraph"/>
-        <w:numPr>
-          <w:ilvl w:val="0"/>
-          <w:numId w:val="8"/>
-        </w:numPr>
-      </w:pPr>
-      <w:r>
-        <w:t>Add building description</w:t>
-      </w:r>
-    </w:p>
-    <w:p>
-      <w:pPr>
-        <w:pStyle w:val="ListParagraph"/>
-        <w:numPr>
-          <w:ilvl w:val="1"/>
-          <w:numId w:val="8"/>
-        </w:numPr>
-      </w:pPr>
-      <w:r>
-        <w:t>Add follower state/task</w:t>
-      </w:r>
-    </w:p>
-    <w:p>
-      <w:pPr>
-        <w:pStyle w:val="ListParagraph"/>
-        <w:numPr>
-          <w:ilvl w:val="0"/>
-          <w:numId w:val="8"/>
-        </w:numPr>
-      </w:pPr>
-      <w:r>
-        <w:t>Add building damage to the inspector for all constructed buildings</w:t>
       </w:r>
     </w:p>
     <w:p>
@@ -588,6 +406,7 @@
         </w:rPr>
       </w:pPr>
       <w:r>
+        <w:lastRenderedPageBreak/>
         <w:t>When important building gets hit, find all combat type followers/squads to defend it (only if they aren’t already in combat)</w:t>
       </w:r>
     </w:p>
@@ -606,59 +425,6 @@
       </w:pPr>
       <w:r>
         <w:t>Find new build target when finished construction (continue building wall sections etc.)</w:t>
-      </w:r>
-    </w:p>
-    <w:p>
-      <w:r>
-        <w:t>Improved building system</w:t>
-      </w:r>
-    </w:p>
-    <w:p>
-      <w:pPr>
-        <w:pStyle w:val="ListParagraph"/>
-        <w:numPr>
-          <w:ilvl w:val="0"/>
-          <w:numId w:val="15"/>
-        </w:numPr>
-      </w:pPr>
-      <w:r>
-        <w:t>Drag build for some building types</w:t>
-      </w:r>
-    </w:p>
-    <w:p>
-      <w:pPr>
-        <w:pStyle w:val="ListParagraph"/>
-        <w:numPr>
-          <w:ilvl w:val="1"/>
-          <w:numId w:val="15"/>
-        </w:numPr>
-      </w:pPr>
-      <w:r>
-        <w:t>Walls – click to begin drawing, then click again to build</w:t>
-      </w:r>
-    </w:p>
-    <w:p>
-      <w:pPr>
-        <w:pStyle w:val="ListParagraph"/>
-        <w:numPr>
-          <w:ilvl w:val="1"/>
-          <w:numId w:val="15"/>
-        </w:numPr>
-      </w:pPr>
-      <w:r>
-        <w:t>Bridges</w:t>
-      </w:r>
-    </w:p>
-    <w:p>
-      <w:pPr>
-        <w:pStyle w:val="ListParagraph"/>
-        <w:numPr>
-          <w:ilvl w:val="1"/>
-          <w:numId w:val="15"/>
-        </w:numPr>
-      </w:pPr>
-      <w:r>
-        <w:t>Roads</w:t>
       </w:r>
     </w:p>
     <w:p>
@@ -775,7 +541,6 @@
         </w:numPr>
       </w:pPr>
       <w:r>
-        <w:lastRenderedPageBreak/>
         <w:t>Freeze effect – Freezes any follower on the tile, slowing them down until eventually freezing in place</w:t>
       </w:r>
     </w:p>
@@ -985,6 +750,7 @@
           <w:b/>
           <w:bCs/>
         </w:rPr>
+        <w:lastRenderedPageBreak/>
         <w:t>Abilities</w:t>
       </w:r>
     </w:p>
@@ -1158,7 +924,6 @@
         </w:numPr>
       </w:pPr>
       <w:r>
-        <w:lastRenderedPageBreak/>
         <w:t>They can give civilisations (entire gameplay team) advantages</w:t>
       </w:r>
     </w:p>
@@ -1426,6 +1191,7 @@
         </w:rPr>
       </w:pPr>
       <w:r>
+        <w:lastRenderedPageBreak/>
         <w:t>Description box</w:t>
       </w:r>
     </w:p>
@@ -1603,7 +1369,6 @@
         </w:numPr>
       </w:pPr>
       <w:r>
-        <w:lastRenderedPageBreak/>
         <w:t>Show status effects in inspector (maybe glow around health bar)</w:t>
       </w:r>
     </w:p>
@@ -1860,69 +1625,7 @@
         </w:numPr>
       </w:pPr>
       <w:r>
-        <w:t>Home base spawning sometimes doesn’t work in build</w:t>
-      </w:r>
-      <w:r>
-        <w:t>??</w:t>
-      </w:r>
-    </w:p>
-    <w:p>
-      <w:pPr>
-        <w:pStyle w:val="ListParagraph"/>
-        <w:numPr>
-          <w:ilvl w:val="0"/>
-          <w:numId w:val="30"/>
-        </w:numPr>
-      </w:pPr>
-      <w:r>
-        <w:t>Follower can’t store in high filled resource storage, even if it isn’t full</w:t>
-      </w:r>
-    </w:p>
-    <w:p>
-      <w:pPr>
-        <w:pStyle w:val="ListParagraph"/>
-        <w:numPr>
-          <w:ilvl w:val="0"/>
-          <w:numId w:val="30"/>
-        </w:numPr>
-      </w:pPr>
-      <w:r>
-        <w:t>Only paths when selecting the free side of the building</w:t>
-      </w:r>
-    </w:p>
-    <w:p>
-      <w:pPr>
-        <w:pStyle w:val="ListParagraph"/>
-        <w:numPr>
-          <w:ilvl w:val="1"/>
-          <w:numId w:val="30"/>
-        </w:numPr>
-      </w:pPr>
-      <w:r>
-        <w:t>Clearly the direct pos is being rounded and resulting in the incorrect position being passed to pathfinding</w:t>
-      </w:r>
-    </w:p>
-    <w:p>
-      <w:pPr>
-        <w:pStyle w:val="ListParagraph"/>
-        <w:numPr>
-          <w:ilvl w:val="1"/>
-          <w:numId w:val="30"/>
-        </w:numPr>
-      </w:pPr>
-      <w:r>
-        <w:t>Should instead path to the tile’s centre</w:t>
-      </w:r>
-    </w:p>
-    <w:p>
-      <w:pPr>
-        <w:pStyle w:val="ListParagraph"/>
-        <w:numPr>
-          <w:ilvl w:val="0"/>
-          <w:numId w:val="30"/>
-        </w:numPr>
-      </w:pPr>
-      <w:r>
+        <w:lastRenderedPageBreak/>
         <w:t>Worker follows squads if assigned</w:t>
       </w:r>
     </w:p>

</xml_diff>